<commit_message>
added functionality to FileParser API to handle excess whitespaces
</commit_message>
<xml_diff>
--- a/CW_Report.docx
+++ b/CW_Report.docx
@@ -148,15 +148,7 @@
                 <w:sz w:val="20"/>
                 <w:szCs w:val="20"/>
               </w:rPr>
-              <m:t>v</m:t>
-            </m:r>
-            <m:r>
-              <w:rPr>
-                <w:rFonts w:ascii="Cambria Math" w:hAnsi="Cambria Math" w:cs="Times New Roman"/>
-                <w:sz w:val="20"/>
-                <w:szCs w:val="20"/>
-              </w:rPr>
-              <m:t>ertices</m:t>
+              <m:t>vertices</m:t>
             </m:r>
           </m:e>
           <m:sup>
@@ -399,25 +391,7 @@
           <w:sz w:val="20"/>
           <w:szCs w:val="20"/>
         </w:rPr>
-        <w:t xml:space="preserve">, using the </w:t>
-      </w:r>
-      <w:proofErr w:type="spellStart"/>
-      <w:r>
-        <w:rPr>
-          <w:rFonts w:ascii="Times New Roman" w:hAnsi="Times New Roman" w:cs="Times New Roman"/>
-          <w:sz w:val="20"/>
-          <w:szCs w:val="20"/>
-        </w:rPr>
-        <w:t>edgeTo</w:t>
-      </w:r>
-      <w:proofErr w:type="spellEnd"/>
-      <w:r>
-        <w:rPr>
-          <w:rFonts w:ascii="Times New Roman" w:hAnsi="Times New Roman" w:cs="Times New Roman"/>
-          <w:sz w:val="20"/>
-          <w:szCs w:val="20"/>
-        </w:rPr>
-        <w:t xml:space="preserve"> array. The Ford Fulkerson Algorithm then uses this array </w:t>
+        <w:t xml:space="preserve">, using the edgeTo array. The Ford Fulkerson Algorithm then uses this array </w:t>
       </w:r>
       <w:r>
         <w:rPr>
@@ -745,59 +719,90 @@
       <w:pPr>
         <w:rPr>
           <w:rFonts w:ascii="Times New Roman" w:hAnsi="Times New Roman" w:cs="Times New Roman"/>
-          <w:i/>
-          <w:iCs/>
-          <w:sz w:val="20"/>
-          <w:szCs w:val="20"/>
-        </w:rPr>
-      </w:pPr>
-      <w:r>
-        <w:rPr>
-          <w:rFonts w:ascii="Times New Roman" w:hAnsi="Times New Roman" w:cs="Times New Roman"/>
-          <w:i/>
-          <w:iCs/>
-          <w:sz w:val="20"/>
-          <w:szCs w:val="20"/>
-        </w:rPr>
-        <w:t>Use doubling hypothesis.</w:t>
-      </w:r>
-    </w:p>
-    <w:p>
-      <w:pPr>
-        <w:rPr>
-          <w:rFonts w:ascii="Times New Roman" w:hAnsi="Times New Roman" w:cs="Times New Roman"/>
-          <w:i/>
-          <w:iCs/>
+          <w:sz w:val="20"/>
+          <w:szCs w:val="20"/>
+        </w:rPr>
+      </w:pPr>
+      <w:r>
+        <w:rPr>
+          <w:rFonts w:ascii="Times New Roman" w:hAnsi="Times New Roman" w:cs="Times New Roman"/>
+          <w:sz w:val="20"/>
+          <w:szCs w:val="20"/>
+        </w:rPr>
+        <w:t>Using the Doubling Method – Recording times for double the amount of edges each time;</w:t>
+      </w:r>
+    </w:p>
+    <w:p>
+      <w:pPr>
+        <w:rPr>
+          <w:rFonts w:ascii="Times New Roman" w:hAnsi="Times New Roman" w:cs="Times New Roman"/>
+          <w:sz w:val="20"/>
+          <w:szCs w:val="20"/>
+        </w:rPr>
+      </w:pPr>
+      <w:r>
+        <w:rPr>
+          <w:rFonts w:ascii="Times New Roman" w:hAnsi="Times New Roman" w:cs="Times New Roman"/>
+          <w:sz w:val="20"/>
+          <w:szCs w:val="20"/>
+        </w:rPr>
+        <w:t>Hypothesis set – The running time of the program is T</w:t>
+      </w:r>
+      <w:r>
+        <w:rPr>
+          <w:rFonts w:ascii="Times New Roman" w:hAnsi="Times New Roman" w:cs="Times New Roman"/>
+          <w:sz w:val="20"/>
+          <w:szCs w:val="20"/>
+          <w:vertAlign w:val="subscript"/>
+        </w:rPr>
+        <w:t xml:space="preserve">N </w:t>
+      </w:r>
+      <w:r>
+        <w:rPr>
+          <w:rFonts w:ascii="Times New Roman" w:hAnsi="Times New Roman" w:cs="Times New Roman"/>
+          <w:sz w:val="20"/>
+          <w:szCs w:val="20"/>
+        </w:rPr>
+        <w:t>~ a N</w:t>
+      </w:r>
+      <w:r>
+        <w:rPr>
+          <w:rFonts w:ascii="Times New Roman" w:hAnsi="Times New Roman" w:cs="Times New Roman"/>
           <w:sz w:val="20"/>
           <w:szCs w:val="20"/>
           <w:vertAlign w:val="superscript"/>
         </w:rPr>
-      </w:pPr>
-      <w:r>
-        <w:rPr>
-          <w:rFonts w:ascii="Times New Roman" w:hAnsi="Times New Roman" w:cs="Times New Roman"/>
-          <w:i/>
-          <w:iCs/>
-          <w:sz w:val="20"/>
-          <w:szCs w:val="20"/>
-        </w:rPr>
-        <w:t xml:space="preserve">Hypothesis. The running time of the program is </w:t>
-      </w:r>
-      <w:r>
-        <w:rPr>
-          <w:rFonts w:ascii="Times New Roman" w:hAnsi="Times New Roman" w:cs="Times New Roman"/>
-          <w:i/>
-          <w:iCs/>
-          <w:sz w:val="20"/>
-          <w:szCs w:val="20"/>
-        </w:rPr>
-        <w:t>T</w:t>
-      </w:r>
-      <w:r>
-        <w:rPr>
-          <w:rFonts w:ascii="Times New Roman" w:hAnsi="Times New Roman" w:cs="Times New Roman"/>
-          <w:i/>
-          <w:iCs/>
+        <w:t>b</w:t>
+      </w:r>
+      <w:r>
+        <w:rPr>
+          <w:rFonts w:ascii="Times New Roman" w:hAnsi="Times New Roman" w:cs="Times New Roman"/>
+          <w:sz w:val="20"/>
+          <w:szCs w:val="20"/>
+        </w:rPr>
+        <w:t>.</w:t>
+      </w:r>
+    </w:p>
+    <w:p>
+      <w:pPr>
+        <w:rPr>
+          <w:rFonts w:ascii="Times New Roman" w:eastAsiaTheme="minorEastAsia" w:hAnsi="Times New Roman" w:cs="Times New Roman"/>
+          <w:i/>
+          <w:sz w:val="20"/>
+          <w:szCs w:val="20"/>
+        </w:rPr>
+      </w:pPr>
+      <w:r>
+        <w:rPr>
+          <w:rFonts w:ascii="Times New Roman" w:hAnsi="Times New Roman" w:cs="Times New Roman"/>
+          <w:sz w:val="20"/>
+          <w:szCs w:val="20"/>
+        </w:rPr>
+        <w:t>Consequence – As N increases, T</w:t>
+      </w:r>
+      <w:r>
+        <w:rPr>
+          <w:rFonts w:ascii="Times New Roman" w:hAnsi="Times New Roman" w:cs="Times New Roman"/>
           <w:sz w:val="20"/>
           <w:szCs w:val="20"/>
           <w:vertAlign w:val="subscript"/>
@@ -807,106 +812,44 @@
       <w:r>
         <w:rPr>
           <w:rFonts w:ascii="Times New Roman" w:hAnsi="Times New Roman" w:cs="Times New Roman"/>
-          <w:i/>
-          <w:iCs/>
-          <w:sz w:val="16"/>
-          <w:szCs w:val="16"/>
-        </w:rPr>
-        <w:t xml:space="preserve"> ~ a N</w:t>
-      </w:r>
-      <w:r>
-        <w:rPr>
-          <w:rFonts w:ascii="Times New Roman" w:hAnsi="Times New Roman" w:cs="Times New Roman"/>
-          <w:i/>
-          <w:iCs/>
+          <w:sz w:val="20"/>
+          <w:szCs w:val="20"/>
+        </w:rPr>
+        <w:t xml:space="preserve"> / T</w:t>
+      </w:r>
+      <w:r>
+        <w:rPr>
+          <w:rFonts w:ascii="Times New Roman" w:hAnsi="Times New Roman" w:cs="Times New Roman"/>
+          <w:sz w:val="20"/>
+          <w:szCs w:val="20"/>
+          <w:vertAlign w:val="subscript"/>
+        </w:rPr>
+        <w:t>N</w:t>
+      </w:r>
+      <w:r>
+        <w:rPr>
+          <w:rFonts w:ascii="Times New Roman" w:hAnsi="Times New Roman" w:cs="Times New Roman"/>
+          <w:sz w:val="20"/>
+          <w:szCs w:val="20"/>
+        </w:rPr>
+        <w:t>/2 approaches 2</w:t>
+      </w:r>
+      <w:r>
+        <w:rPr>
+          <w:rFonts w:ascii="Times New Roman" w:hAnsi="Times New Roman" w:cs="Times New Roman"/>
           <w:sz w:val="20"/>
           <w:szCs w:val="20"/>
           <w:vertAlign w:val="superscript"/>
         </w:rPr>
         <w:t>b</w:t>
       </w:r>
-    </w:p>
-    <w:p>
-      <w:pPr>
-        <w:rPr>
-          <w:rFonts w:ascii="Times New Roman" w:hAnsi="Times New Roman" w:cs="Times New Roman"/>
-          <w:i/>
-          <w:iCs/>
-          <w:sz w:val="20"/>
-          <w:szCs w:val="20"/>
-        </w:rPr>
-      </w:pPr>
-      <w:r>
-        <w:rPr>
-          <w:rFonts w:ascii="Times New Roman" w:hAnsi="Times New Roman" w:cs="Times New Roman"/>
-          <w:i/>
-          <w:iCs/>
-          <w:sz w:val="20"/>
-          <w:szCs w:val="20"/>
-        </w:rPr>
-        <w:t xml:space="preserve">Consequence. As N increases, </w:t>
-      </w:r>
-      <w:r>
-        <w:rPr>
-          <w:rFonts w:ascii="Times New Roman" w:hAnsi="Times New Roman" w:cs="Times New Roman"/>
-          <w:i/>
-          <w:iCs/>
-          <w:sz w:val="20"/>
-          <w:szCs w:val="20"/>
-        </w:rPr>
-        <w:t>T</w:t>
-      </w:r>
-      <w:r>
-        <w:rPr>
-          <w:rFonts w:ascii="Times New Roman" w:hAnsi="Times New Roman" w:cs="Times New Roman"/>
-          <w:i/>
-          <w:iCs/>
-          <w:sz w:val="20"/>
-          <w:szCs w:val="20"/>
-          <w:vertAlign w:val="subscript"/>
-        </w:rPr>
-        <w:t>N</w:t>
-      </w:r>
-      <w:r>
-        <w:rPr>
-          <w:rFonts w:ascii="Times New Roman" w:hAnsi="Times New Roman" w:cs="Times New Roman"/>
-          <w:i/>
-          <w:iCs/>
-          <w:sz w:val="20"/>
-          <w:szCs w:val="20"/>
-        </w:rPr>
-        <w:t xml:space="preserve"> / </w:t>
-      </w:r>
-      <w:r>
-        <w:rPr>
-          <w:rFonts w:ascii="Times New Roman" w:hAnsi="Times New Roman" w:cs="Times New Roman"/>
-          <w:i/>
-          <w:iCs/>
-          <w:sz w:val="20"/>
-          <w:szCs w:val="20"/>
-        </w:rPr>
-        <w:t>T</w:t>
-      </w:r>
-      <w:r>
-        <w:rPr>
-          <w:rFonts w:ascii="Times New Roman" w:hAnsi="Times New Roman" w:cs="Times New Roman"/>
-          <w:i/>
-          <w:iCs/>
-          <w:sz w:val="20"/>
-          <w:szCs w:val="20"/>
-          <w:vertAlign w:val="subscript"/>
-        </w:rPr>
-        <w:t>N</w:t>
-      </w:r>
-      <w:r>
-        <w:rPr>
-          <w:rFonts w:ascii="Times New Roman" w:hAnsi="Times New Roman" w:cs="Times New Roman"/>
-          <w:i/>
-          <w:iCs/>
-          <w:sz w:val="20"/>
-          <w:szCs w:val="20"/>
-        </w:rPr>
-        <w:t>/2</w:t>
+      <w:r>
+        <w:rPr>
+          <w:rFonts w:ascii="Times New Roman" w:hAnsi="Times New Roman" w:cs="Times New Roman"/>
+          <w:sz w:val="20"/>
+          <w:szCs w:val="20"/>
+        </w:rPr>
+        <w:t>.</w:t>
       </w:r>
       <w:r>
         <w:rPr>
@@ -926,57 +869,7 @@
           <w:sz w:val="20"/>
           <w:szCs w:val="20"/>
         </w:rPr>
-        <w:t>approaches 2</w:t>
-      </w:r>
-      <w:r>
-        <w:rPr>
-          <w:rFonts w:ascii="Times New Roman" w:hAnsi="Times New Roman" w:cs="Times New Roman"/>
-          <w:i/>
-          <w:iCs/>
-          <w:sz w:val="20"/>
-          <w:szCs w:val="20"/>
-        </w:rPr>
-        <w:t>^</w:t>
-      </w:r>
-      <w:r>
-        <w:rPr>
-          <w:rFonts w:ascii="Times New Roman" w:hAnsi="Times New Roman" w:cs="Times New Roman"/>
-          <w:i/>
-          <w:iCs/>
-          <w:sz w:val="20"/>
-          <w:szCs w:val="20"/>
-        </w:rPr>
-        <w:t>b</w:t>
-      </w:r>
-      <w:r>
-        <w:rPr>
-          <w:rFonts w:ascii="Times New Roman" w:hAnsi="Times New Roman" w:cs="Times New Roman"/>
-          <w:i/>
-          <w:iCs/>
-          <w:sz w:val="20"/>
-          <w:szCs w:val="20"/>
-        </w:rPr>
-        <w:t xml:space="preserve">. Proof - </w:t>
-      </w:r>
-      <w:r>
-        <w:rPr>
-          <w:rFonts w:ascii="Times New Roman" w:hAnsi="Times New Roman" w:cs="Times New Roman"/>
-          <w:i/>
-          <w:iCs/>
-          <w:sz w:val="20"/>
-          <w:szCs w:val="20"/>
-        </w:rPr>
-        <w:t xml:space="preserve"> </w:t>
-      </w:r>
-      <w:r>
-        <w:rPr>
-          <w:rFonts w:ascii="Times New Roman" w:hAnsi="Times New Roman" w:cs="Times New Roman"/>
-          <w:i/>
-          <w:iCs/>
-          <w:sz w:val="24"/>
-          <w:szCs w:val="24"/>
-        </w:rPr>
-        <w:t xml:space="preserve"> </w:t>
+        <w:t xml:space="preserve">Proof -   </w:t>
       </w:r>
       <m:oMath>
         <m:f>
@@ -986,8 +879,8 @@
                 <w:rFonts w:ascii="Cambria Math" w:hAnsi="Cambria Math" w:cs="Times New Roman"/>
                 <w:i/>
                 <w:iCs/>
-                <w:sz w:val="24"/>
-                <w:szCs w:val="24"/>
+                <w:sz w:val="20"/>
+                <w:szCs w:val="20"/>
               </w:rPr>
             </m:ctrlPr>
           </m:fPr>
@@ -995,8 +888,8 @@
             <m:r>
               <w:rPr>
                 <w:rFonts w:ascii="Cambria Math" w:hAnsi="Cambria Math" w:cs="Times New Roman"/>
-                <w:sz w:val="24"/>
-                <w:szCs w:val="24"/>
+                <w:sz w:val="20"/>
+                <w:szCs w:val="20"/>
               </w:rPr>
               <m:t>a</m:t>
             </m:r>
@@ -1007,8 +900,8 @@
                     <w:rFonts w:ascii="Cambria Math" w:hAnsi="Cambria Math" w:cs="Times New Roman"/>
                     <w:i/>
                     <w:iCs/>
-                    <w:sz w:val="24"/>
-                    <w:szCs w:val="24"/>
+                    <w:sz w:val="20"/>
+                    <w:szCs w:val="20"/>
                   </w:rPr>
                 </m:ctrlPr>
               </m:sSupPr>
@@ -1020,8 +913,8 @@
                         <w:rFonts w:ascii="Cambria Math" w:hAnsi="Cambria Math" w:cs="Times New Roman"/>
                         <w:i/>
                         <w:iCs/>
-                        <w:sz w:val="24"/>
-                        <w:szCs w:val="24"/>
+                        <w:sz w:val="20"/>
+                        <w:szCs w:val="20"/>
                       </w:rPr>
                     </m:ctrlPr>
                   </m:dPr>
@@ -1029,8 +922,8 @@
                     <m:r>
                       <w:rPr>
                         <w:rFonts w:ascii="Cambria Math" w:hAnsi="Cambria Math" w:cs="Times New Roman"/>
-                        <w:sz w:val="24"/>
-                        <w:szCs w:val="24"/>
+                        <w:sz w:val="20"/>
+                        <w:szCs w:val="20"/>
                       </w:rPr>
                       <m:t>2N</m:t>
                     </m:r>
@@ -1041,8 +934,8 @@
                 <m:r>
                   <w:rPr>
                     <w:rFonts w:ascii="Cambria Math" w:hAnsi="Cambria Math" w:cs="Times New Roman"/>
-                    <w:sz w:val="24"/>
-                    <w:szCs w:val="24"/>
+                    <w:sz w:val="20"/>
+                    <w:szCs w:val="20"/>
                   </w:rPr>
                   <m:t>b</m:t>
                 </m:r>
@@ -1053,8 +946,723 @@
             <m:r>
               <w:rPr>
                 <w:rFonts w:ascii="Cambria Math" w:hAnsi="Cambria Math" w:cs="Times New Roman"/>
-                <w:sz w:val="24"/>
-                <w:szCs w:val="24"/>
+                <w:sz w:val="20"/>
+                <w:szCs w:val="20"/>
+              </w:rPr>
+              <m:t>a</m:t>
+            </m:r>
+            <m:sSup>
+              <m:sSupPr>
+                <m:ctrlPr>
+                  <w:rPr>
+                    <w:rFonts w:ascii="Cambria Math" w:hAnsi="Cambria Math" w:cs="Times New Roman"/>
+                    <w:i/>
+                    <w:sz w:val="20"/>
+                    <w:szCs w:val="20"/>
+                  </w:rPr>
+                </m:ctrlPr>
+              </m:sSupPr>
+              <m:e>
+                <m:d>
+                  <m:dPr>
+                    <m:ctrlPr>
+                      <w:rPr>
+                        <w:rFonts w:ascii="Cambria Math" w:hAnsi="Cambria Math" w:cs="Times New Roman"/>
+                        <w:i/>
+                        <w:sz w:val="20"/>
+                        <w:szCs w:val="20"/>
+                      </w:rPr>
+                    </m:ctrlPr>
+                  </m:dPr>
+                  <m:e>
+                    <m:r>
+                      <w:rPr>
+                        <w:rFonts w:ascii="Cambria Math" w:hAnsi="Cambria Math" w:cs="Times New Roman"/>
+                        <w:sz w:val="20"/>
+                        <w:szCs w:val="20"/>
+                      </w:rPr>
+                      <m:t>N</m:t>
+                    </m:r>
+                  </m:e>
+                </m:d>
+              </m:e>
+              <m:sup>
+                <m:r>
+                  <w:rPr>
+                    <w:rFonts w:ascii="Cambria Math" w:hAnsi="Cambria Math" w:cs="Times New Roman"/>
+                    <w:sz w:val="20"/>
+                    <w:szCs w:val="20"/>
+                  </w:rPr>
+                  <m:t>b</m:t>
+                </m:r>
+              </m:sup>
+            </m:sSup>
+          </m:den>
+        </m:f>
+        <m:r>
+          <w:rPr>
+            <w:rFonts w:ascii="Cambria Math" w:eastAsiaTheme="minorEastAsia" w:hAnsi="Cambria Math" w:cs="Times New Roman"/>
+            <w:sz w:val="20"/>
+            <w:szCs w:val="20"/>
+          </w:rPr>
+          <m:t>=</m:t>
+        </m:r>
+        <m:sSup>
+          <m:sSupPr>
+            <m:ctrlPr>
+              <w:rPr>
+                <w:rFonts w:ascii="Cambria Math" w:eastAsiaTheme="minorEastAsia" w:hAnsi="Cambria Math" w:cs="Times New Roman"/>
+                <w:i/>
+                <w:sz w:val="20"/>
+                <w:szCs w:val="20"/>
+              </w:rPr>
+            </m:ctrlPr>
+          </m:sSupPr>
+          <m:e>
+            <m:r>
+              <w:rPr>
+                <w:rFonts w:ascii="Cambria Math" w:eastAsiaTheme="minorEastAsia" w:hAnsi="Cambria Math" w:cs="Times New Roman"/>
+                <w:sz w:val="20"/>
+                <w:szCs w:val="20"/>
+              </w:rPr>
+              <m:t>2</m:t>
+            </m:r>
+          </m:e>
+          <m:sup>
+            <m:r>
+              <w:rPr>
+                <w:rFonts w:ascii="Cambria Math" w:eastAsiaTheme="minorEastAsia" w:hAnsi="Cambria Math" w:cs="Times New Roman"/>
+                <w:sz w:val="20"/>
+                <w:szCs w:val="20"/>
+              </w:rPr>
+              <m:t>b</m:t>
+            </m:r>
+          </m:sup>
+        </m:sSup>
+      </m:oMath>
+    </w:p>
+    <w:tbl>
+      <w:tblPr>
+        <w:tblStyle w:val="TableGrid"/>
+        <w:tblW w:w="0" w:type="auto"/>
+        <w:jc w:val="center"/>
+        <w:tblLook w:val="04A0" w:firstRow="1" w:lastRow="0" w:firstColumn="1" w:lastColumn="0" w:noHBand="0" w:noVBand="1"/>
+      </w:tblPr>
+      <w:tblGrid>
+        <w:gridCol w:w="3116"/>
+        <w:gridCol w:w="3117"/>
+        <w:gridCol w:w="3117"/>
+      </w:tblGrid>
+      <w:tr>
+        <w:trPr>
+          <w:jc w:val="center"/>
+        </w:trPr>
+        <w:tc>
+          <w:tcPr>
+            <w:tcW w:w="3116" w:type="dxa"/>
+          </w:tcPr>
+          <w:p>
+            <w:pPr>
+              <w:jc w:val="center"/>
+              <w:rPr>
+                <w:rFonts w:ascii="Times New Roman" w:eastAsiaTheme="minorEastAsia" w:hAnsi="Times New Roman" w:cs="Times New Roman"/>
+                <w:iCs/>
+                <w:sz w:val="20"/>
+                <w:szCs w:val="20"/>
+              </w:rPr>
+            </w:pPr>
+            <w:r>
+              <w:rPr>
+                <w:rFonts w:ascii="Times New Roman" w:eastAsiaTheme="minorEastAsia" w:hAnsi="Times New Roman" w:cs="Times New Roman"/>
+                <w:iCs/>
+                <w:sz w:val="20"/>
+                <w:szCs w:val="20"/>
+              </w:rPr>
+              <w:t>Number of Edges</w:t>
+            </w:r>
+          </w:p>
+        </w:tc>
+        <w:tc>
+          <w:tcPr>
+            <w:tcW w:w="3117" w:type="dxa"/>
+          </w:tcPr>
+          <w:p>
+            <w:pPr>
+              <w:jc w:val="center"/>
+              <w:rPr>
+                <w:rFonts w:ascii="Times New Roman" w:eastAsiaTheme="minorEastAsia" w:hAnsi="Times New Roman" w:cs="Times New Roman"/>
+                <w:iCs/>
+                <w:sz w:val="20"/>
+                <w:szCs w:val="20"/>
+              </w:rPr>
+            </w:pPr>
+            <w:r>
+              <w:rPr>
+                <w:rFonts w:ascii="Times New Roman" w:eastAsiaTheme="minorEastAsia" w:hAnsi="Times New Roman" w:cs="Times New Roman"/>
+                <w:iCs/>
+                <w:sz w:val="20"/>
+                <w:szCs w:val="20"/>
+              </w:rPr>
+              <w:t>T</w:t>
+            </w:r>
+            <w:r>
+              <w:rPr>
+                <w:rFonts w:ascii="Times New Roman" w:eastAsiaTheme="minorEastAsia" w:hAnsi="Times New Roman" w:cs="Times New Roman"/>
+                <w:iCs/>
+                <w:sz w:val="20"/>
+                <w:szCs w:val="20"/>
+                <w:vertAlign w:val="subscript"/>
+              </w:rPr>
+              <w:t>N</w:t>
+            </w:r>
+          </w:p>
+        </w:tc>
+        <w:tc>
+          <w:tcPr>
+            <w:tcW w:w="3117" w:type="dxa"/>
+          </w:tcPr>
+          <w:p>
+            <w:pPr>
+              <w:jc w:val="center"/>
+              <w:rPr>
+                <w:rFonts w:ascii="Times New Roman" w:eastAsiaTheme="minorEastAsia" w:hAnsi="Times New Roman" w:cs="Times New Roman"/>
+                <w:iCs/>
+                <w:sz w:val="20"/>
+                <w:szCs w:val="20"/>
+              </w:rPr>
+            </w:pPr>
+            <w:r>
+              <w:rPr>
+                <w:rFonts w:ascii="Times New Roman" w:eastAsiaTheme="minorEastAsia" w:hAnsi="Times New Roman" w:cs="Times New Roman"/>
+                <w:iCs/>
+                <w:sz w:val="20"/>
+                <w:szCs w:val="20"/>
+              </w:rPr>
+              <w:t>T</w:t>
+            </w:r>
+            <w:r>
+              <w:rPr>
+                <w:rFonts w:ascii="Times New Roman" w:eastAsiaTheme="minorEastAsia" w:hAnsi="Times New Roman" w:cs="Times New Roman"/>
+                <w:iCs/>
+                <w:sz w:val="20"/>
+                <w:szCs w:val="20"/>
+                <w:vertAlign w:val="subscript"/>
+              </w:rPr>
+              <w:t>N</w:t>
+            </w:r>
+            <w:r>
+              <w:rPr>
+                <w:rFonts w:ascii="Times New Roman" w:eastAsiaTheme="minorEastAsia" w:hAnsi="Times New Roman" w:cs="Times New Roman"/>
+                <w:iCs/>
+                <w:sz w:val="20"/>
+                <w:szCs w:val="20"/>
+              </w:rPr>
+              <w:t xml:space="preserve"> / T</w:t>
+            </w:r>
+            <w:r>
+              <w:rPr>
+                <w:rFonts w:ascii="Times New Roman" w:eastAsiaTheme="minorEastAsia" w:hAnsi="Times New Roman" w:cs="Times New Roman"/>
+                <w:iCs/>
+                <w:sz w:val="20"/>
+                <w:szCs w:val="20"/>
+                <w:vertAlign w:val="subscript"/>
+              </w:rPr>
+              <w:t xml:space="preserve">N </w:t>
+            </w:r>
+            <w:r>
+              <w:rPr>
+                <w:rFonts w:ascii="Times New Roman" w:eastAsiaTheme="minorEastAsia" w:hAnsi="Times New Roman" w:cs="Times New Roman"/>
+                <w:iCs/>
+                <w:sz w:val="20"/>
+                <w:szCs w:val="20"/>
+              </w:rPr>
+              <w:t>/2</w:t>
+            </w:r>
+          </w:p>
+        </w:tc>
+      </w:tr>
+      <w:tr>
+        <w:trPr>
+          <w:jc w:val="center"/>
+        </w:trPr>
+        <w:tc>
+          <w:tcPr>
+            <w:tcW w:w="3116" w:type="dxa"/>
+          </w:tcPr>
+          <w:p>
+            <w:pPr>
+              <w:jc w:val="center"/>
+              <w:rPr>
+                <w:rFonts w:ascii="Times New Roman" w:eastAsiaTheme="minorEastAsia" w:hAnsi="Times New Roman" w:cs="Times New Roman"/>
+                <w:iCs/>
+                <w:sz w:val="20"/>
+                <w:szCs w:val="20"/>
+              </w:rPr>
+            </w:pPr>
+          </w:p>
+        </w:tc>
+        <w:tc>
+          <w:tcPr>
+            <w:tcW w:w="3117" w:type="dxa"/>
+          </w:tcPr>
+          <w:p>
+            <w:pPr>
+              <w:jc w:val="center"/>
+              <w:rPr>
+                <w:rFonts w:ascii="Times New Roman" w:eastAsiaTheme="minorEastAsia" w:hAnsi="Times New Roman" w:cs="Times New Roman"/>
+                <w:iCs/>
+                <w:sz w:val="20"/>
+                <w:szCs w:val="20"/>
+              </w:rPr>
+            </w:pPr>
+          </w:p>
+        </w:tc>
+        <w:tc>
+          <w:tcPr>
+            <w:tcW w:w="3117" w:type="dxa"/>
+          </w:tcPr>
+          <w:p>
+            <w:pPr>
+              <w:jc w:val="center"/>
+              <w:rPr>
+                <w:rFonts w:ascii="Times New Roman" w:eastAsiaTheme="minorEastAsia" w:hAnsi="Times New Roman" w:cs="Times New Roman"/>
+                <w:iCs/>
+                <w:sz w:val="20"/>
+                <w:szCs w:val="20"/>
+              </w:rPr>
+            </w:pPr>
+          </w:p>
+        </w:tc>
+      </w:tr>
+      <w:tr>
+        <w:trPr>
+          <w:jc w:val="center"/>
+        </w:trPr>
+        <w:tc>
+          <w:tcPr>
+            <w:tcW w:w="3116" w:type="dxa"/>
+          </w:tcPr>
+          <w:p>
+            <w:pPr>
+              <w:jc w:val="center"/>
+              <w:rPr>
+                <w:rFonts w:ascii="Times New Roman" w:eastAsiaTheme="minorEastAsia" w:hAnsi="Times New Roman" w:cs="Times New Roman"/>
+                <w:iCs/>
+                <w:sz w:val="20"/>
+                <w:szCs w:val="20"/>
+              </w:rPr>
+            </w:pPr>
+          </w:p>
+        </w:tc>
+        <w:tc>
+          <w:tcPr>
+            <w:tcW w:w="3117" w:type="dxa"/>
+          </w:tcPr>
+          <w:p>
+            <w:pPr>
+              <w:jc w:val="center"/>
+              <w:rPr>
+                <w:rFonts w:ascii="Times New Roman" w:eastAsiaTheme="minorEastAsia" w:hAnsi="Times New Roman" w:cs="Times New Roman"/>
+                <w:iCs/>
+                <w:sz w:val="20"/>
+                <w:szCs w:val="20"/>
+              </w:rPr>
+            </w:pPr>
+          </w:p>
+        </w:tc>
+        <w:tc>
+          <w:tcPr>
+            <w:tcW w:w="3117" w:type="dxa"/>
+          </w:tcPr>
+          <w:p>
+            <w:pPr>
+              <w:jc w:val="center"/>
+              <w:rPr>
+                <w:rFonts w:ascii="Times New Roman" w:eastAsiaTheme="minorEastAsia" w:hAnsi="Times New Roman" w:cs="Times New Roman"/>
+                <w:iCs/>
+                <w:sz w:val="20"/>
+                <w:szCs w:val="20"/>
+              </w:rPr>
+            </w:pPr>
+          </w:p>
+        </w:tc>
+      </w:tr>
+      <w:tr>
+        <w:trPr>
+          <w:jc w:val="center"/>
+        </w:trPr>
+        <w:tc>
+          <w:tcPr>
+            <w:tcW w:w="3116" w:type="dxa"/>
+          </w:tcPr>
+          <w:p>
+            <w:pPr>
+              <w:jc w:val="center"/>
+              <w:rPr>
+                <w:rFonts w:ascii="Times New Roman" w:eastAsiaTheme="minorEastAsia" w:hAnsi="Times New Roman" w:cs="Times New Roman"/>
+                <w:iCs/>
+                <w:sz w:val="20"/>
+                <w:szCs w:val="20"/>
+              </w:rPr>
+            </w:pPr>
+          </w:p>
+        </w:tc>
+        <w:tc>
+          <w:tcPr>
+            <w:tcW w:w="3117" w:type="dxa"/>
+          </w:tcPr>
+          <w:p>
+            <w:pPr>
+              <w:jc w:val="center"/>
+              <w:rPr>
+                <w:rFonts w:ascii="Times New Roman" w:eastAsiaTheme="minorEastAsia" w:hAnsi="Times New Roman" w:cs="Times New Roman"/>
+                <w:iCs/>
+                <w:sz w:val="20"/>
+                <w:szCs w:val="20"/>
+              </w:rPr>
+            </w:pPr>
+          </w:p>
+        </w:tc>
+        <w:tc>
+          <w:tcPr>
+            <w:tcW w:w="3117" w:type="dxa"/>
+          </w:tcPr>
+          <w:p>
+            <w:pPr>
+              <w:jc w:val="center"/>
+              <w:rPr>
+                <w:rFonts w:ascii="Times New Roman" w:eastAsiaTheme="minorEastAsia" w:hAnsi="Times New Roman" w:cs="Times New Roman"/>
+                <w:iCs/>
+                <w:sz w:val="20"/>
+                <w:szCs w:val="20"/>
+              </w:rPr>
+            </w:pPr>
+          </w:p>
+        </w:tc>
+      </w:tr>
+    </w:tbl>
+    <w:p>
+      <w:pPr>
+        <w:rPr>
+          <w:rFonts w:ascii="Times New Roman" w:eastAsiaTheme="minorEastAsia" w:hAnsi="Times New Roman" w:cs="Times New Roman"/>
+          <w:iCs/>
+          <w:sz w:val="20"/>
+          <w:szCs w:val="20"/>
+        </w:rPr>
+      </w:pPr>
+    </w:p>
+    <w:p>
+      <w:pPr>
+        <w:rPr>
+          <w:rFonts w:ascii="Times New Roman" w:hAnsi="Times New Roman" w:cs="Times New Roman"/>
+          <w:iCs/>
+          <w:sz w:val="20"/>
+          <w:szCs w:val="20"/>
+        </w:rPr>
+      </w:pPr>
+    </w:p>
+    <w:p>
+      <w:pPr>
+        <w:rPr>
+          <w:rFonts w:ascii="Times New Roman" w:hAnsi="Times New Roman" w:cs="Times New Roman"/>
+          <w:i/>
+          <w:iCs/>
+          <w:sz w:val="20"/>
+          <w:szCs w:val="20"/>
+        </w:rPr>
+      </w:pPr>
+      <w:r>
+        <w:rPr>
+          <w:rFonts w:ascii="Times New Roman" w:hAnsi="Times New Roman" w:cs="Times New Roman"/>
+          <w:i/>
+          <w:iCs/>
+          <w:sz w:val="20"/>
+          <w:szCs w:val="20"/>
+        </w:rPr>
+        <w:t>Use doubling hypothesis.</w:t>
+      </w:r>
+    </w:p>
+    <w:p>
+      <w:pPr>
+        <w:rPr>
+          <w:rFonts w:ascii="Times New Roman" w:hAnsi="Times New Roman" w:cs="Times New Roman"/>
+          <w:i/>
+          <w:iCs/>
+          <w:sz w:val="20"/>
+          <w:szCs w:val="20"/>
+        </w:rPr>
+      </w:pPr>
+      <w:r>
+        <w:rPr>
+          <w:rFonts w:ascii="Times New Roman" w:hAnsi="Times New Roman" w:cs="Times New Roman"/>
+          <w:i/>
+          <w:iCs/>
+          <w:sz w:val="20"/>
+          <w:szCs w:val="20"/>
+        </w:rPr>
+        <w:t xml:space="preserve">Hypothesis. The running time of the program is </w:t>
+      </w:r>
+      <w:r>
+        <w:rPr>
+          <w:rFonts w:ascii="Times New Roman" w:hAnsi="Times New Roman" w:cs="Times New Roman"/>
+          <w:i/>
+          <w:iCs/>
+          <w:sz w:val="20"/>
+          <w:szCs w:val="20"/>
+        </w:rPr>
+        <w:t>T</w:t>
+      </w:r>
+      <w:r>
+        <w:rPr>
+          <w:rFonts w:ascii="Times New Roman" w:hAnsi="Times New Roman" w:cs="Times New Roman"/>
+          <w:i/>
+          <w:iCs/>
+          <w:sz w:val="20"/>
+          <w:szCs w:val="20"/>
+          <w:vertAlign w:val="subscript"/>
+        </w:rPr>
+        <w:t>N</w:t>
+      </w:r>
+      <w:r>
+        <w:rPr>
+          <w:rFonts w:ascii="Times New Roman" w:hAnsi="Times New Roman" w:cs="Times New Roman"/>
+          <w:i/>
+          <w:iCs/>
+          <w:sz w:val="16"/>
+          <w:szCs w:val="16"/>
+        </w:rPr>
+        <w:t xml:space="preserve"> ~ a N</w:t>
+      </w:r>
+      <w:r>
+        <w:rPr>
+          <w:rFonts w:ascii="Times New Roman" w:hAnsi="Times New Roman" w:cs="Times New Roman"/>
+          <w:i/>
+          <w:iCs/>
+          <w:sz w:val="20"/>
+          <w:szCs w:val="20"/>
+          <w:vertAlign w:val="superscript"/>
+        </w:rPr>
+        <w:t>b</w:t>
+      </w:r>
+      <w:r>
+        <w:rPr>
+          <w:rFonts w:ascii="Times New Roman" w:hAnsi="Times New Roman" w:cs="Times New Roman"/>
+          <w:i/>
+          <w:iCs/>
+          <w:sz w:val="20"/>
+          <w:szCs w:val="20"/>
+        </w:rPr>
+        <w:t>.</w:t>
+      </w:r>
+    </w:p>
+    <w:p>
+      <w:pPr>
+        <w:rPr>
+          <w:rFonts w:ascii="Times New Roman" w:eastAsiaTheme="minorEastAsia" w:hAnsi="Times New Roman" w:cs="Times New Roman"/>
+          <w:i/>
+          <w:sz w:val="20"/>
+          <w:szCs w:val="20"/>
+        </w:rPr>
+      </w:pPr>
+      <w:r>
+        <w:rPr>
+          <w:rFonts w:ascii="Times New Roman" w:hAnsi="Times New Roman" w:cs="Times New Roman"/>
+          <w:i/>
+          <w:iCs/>
+          <w:sz w:val="20"/>
+          <w:szCs w:val="20"/>
+        </w:rPr>
+        <w:t>Consequence. As N increases, T</w:t>
+      </w:r>
+      <w:r>
+        <w:rPr>
+          <w:rFonts w:ascii="Times New Roman" w:hAnsi="Times New Roman" w:cs="Times New Roman"/>
+          <w:i/>
+          <w:iCs/>
+          <w:sz w:val="20"/>
+          <w:szCs w:val="20"/>
+          <w:vertAlign w:val="subscript"/>
+        </w:rPr>
+        <w:t>N</w:t>
+      </w:r>
+      <w:r>
+        <w:rPr>
+          <w:rFonts w:ascii="Times New Roman" w:hAnsi="Times New Roman" w:cs="Times New Roman"/>
+          <w:i/>
+          <w:iCs/>
+          <w:sz w:val="20"/>
+          <w:szCs w:val="20"/>
+        </w:rPr>
+        <w:t xml:space="preserve"> / T</w:t>
+      </w:r>
+      <w:r>
+        <w:rPr>
+          <w:rFonts w:ascii="Times New Roman" w:hAnsi="Times New Roman" w:cs="Times New Roman"/>
+          <w:i/>
+          <w:iCs/>
+          <w:sz w:val="20"/>
+          <w:szCs w:val="20"/>
+          <w:vertAlign w:val="subscript"/>
+        </w:rPr>
+        <w:t>N</w:t>
+      </w:r>
+      <w:r>
+        <w:rPr>
+          <w:rFonts w:ascii="Times New Roman" w:hAnsi="Times New Roman" w:cs="Times New Roman"/>
+          <w:i/>
+          <w:iCs/>
+          <w:sz w:val="20"/>
+          <w:szCs w:val="20"/>
+        </w:rPr>
+        <w:t>/2</w:t>
+      </w:r>
+      <w:r>
+        <w:rPr>
+          <w:rFonts w:ascii="Times New Roman" w:hAnsi="Times New Roman" w:cs="Times New Roman"/>
+          <w:i/>
+          <w:iCs/>
+          <w:sz w:val="20"/>
+          <w:szCs w:val="20"/>
+        </w:rPr>
+        <w:t xml:space="preserve"> </w:t>
+      </w:r>
+      <w:r>
+        <w:rPr>
+          <w:rFonts w:ascii="Times New Roman" w:hAnsi="Times New Roman" w:cs="Times New Roman"/>
+          <w:i/>
+          <w:iCs/>
+          <w:sz w:val="20"/>
+          <w:szCs w:val="20"/>
+        </w:rPr>
+        <w:t>approaches 2</w:t>
+      </w:r>
+      <w:r>
+        <w:rPr>
+          <w:rFonts w:ascii="Times New Roman" w:hAnsi="Times New Roman" w:cs="Times New Roman"/>
+          <w:i/>
+          <w:iCs/>
+          <w:sz w:val="20"/>
+          <w:szCs w:val="20"/>
+        </w:rPr>
+        <w:t>^</w:t>
+      </w:r>
+      <w:r>
+        <w:rPr>
+          <w:rFonts w:ascii="Times New Roman" w:hAnsi="Times New Roman" w:cs="Times New Roman"/>
+          <w:i/>
+          <w:iCs/>
+          <w:sz w:val="20"/>
+          <w:szCs w:val="20"/>
+        </w:rPr>
+        <w:t>b</w:t>
+      </w:r>
+      <w:r>
+        <w:rPr>
+          <w:rFonts w:ascii="Times New Roman" w:hAnsi="Times New Roman" w:cs="Times New Roman"/>
+          <w:i/>
+          <w:iCs/>
+          <w:sz w:val="20"/>
+          <w:szCs w:val="20"/>
+        </w:rPr>
+        <w:t xml:space="preserve">. Proof - </w:t>
+      </w:r>
+      <w:r>
+        <w:rPr>
+          <w:rFonts w:ascii="Times New Roman" w:hAnsi="Times New Roman" w:cs="Times New Roman"/>
+          <w:i/>
+          <w:iCs/>
+          <w:sz w:val="20"/>
+          <w:szCs w:val="20"/>
+        </w:rPr>
+        <w:t xml:space="preserve"> </w:t>
+      </w:r>
+      <w:r>
+        <w:rPr>
+          <w:rFonts w:ascii="Times New Roman" w:hAnsi="Times New Roman" w:cs="Times New Roman"/>
+          <w:i/>
+          <w:iCs/>
+          <w:sz w:val="24"/>
+          <w:szCs w:val="24"/>
+        </w:rPr>
+        <w:t xml:space="preserve"> </w:t>
+      </w:r>
+      <m:oMath>
+        <m:f>
+          <m:fPr>
+            <m:ctrlPr>
+              <w:rPr>
+                <w:rFonts w:ascii="Cambria Math" w:hAnsi="Cambria Math" w:cs="Times New Roman"/>
+                <w:i/>
+                <w:iCs/>
+                <w:sz w:val="20"/>
+                <w:szCs w:val="20"/>
+              </w:rPr>
+            </m:ctrlPr>
+          </m:fPr>
+          <m:num>
+            <m:r>
+              <w:rPr>
+                <w:rFonts w:ascii="Cambria Math" w:hAnsi="Cambria Math" w:cs="Times New Roman"/>
+                <w:sz w:val="20"/>
+                <w:szCs w:val="20"/>
+              </w:rPr>
+              <m:t>a</m:t>
+            </m:r>
+            <m:sSup>
+              <m:sSupPr>
+                <m:ctrlPr>
+                  <w:rPr>
+                    <w:rFonts w:ascii="Cambria Math" w:hAnsi="Cambria Math" w:cs="Times New Roman"/>
+                    <w:i/>
+                    <w:iCs/>
+                    <w:sz w:val="20"/>
+                    <w:szCs w:val="20"/>
+                  </w:rPr>
+                </m:ctrlPr>
+              </m:sSupPr>
+              <m:e>
+                <m:d>
+                  <m:dPr>
+                    <m:ctrlPr>
+                      <w:rPr>
+                        <w:rFonts w:ascii="Cambria Math" w:hAnsi="Cambria Math" w:cs="Times New Roman"/>
+                        <w:i/>
+                        <w:iCs/>
+                        <w:sz w:val="20"/>
+                        <w:szCs w:val="20"/>
+                      </w:rPr>
+                    </m:ctrlPr>
+                  </m:dPr>
+                  <m:e>
+                    <m:r>
+                      <w:rPr>
+                        <w:rFonts w:ascii="Cambria Math" w:hAnsi="Cambria Math" w:cs="Times New Roman"/>
+                        <w:sz w:val="20"/>
+                        <w:szCs w:val="20"/>
+                      </w:rPr>
+                      <m:t>2N</m:t>
+                    </m:r>
+                  </m:e>
+                </m:d>
+              </m:e>
+              <m:sup>
+                <m:r>
+                  <w:rPr>
+                    <w:rFonts w:ascii="Cambria Math" w:hAnsi="Cambria Math" w:cs="Times New Roman"/>
+                    <w:sz w:val="20"/>
+                    <w:szCs w:val="20"/>
+                  </w:rPr>
+                  <m:t>b</m:t>
+                </m:r>
+              </m:sup>
+            </m:sSup>
+          </m:num>
+          <m:den>
+            <m:r>
+              <w:rPr>
+                <w:rFonts w:ascii="Cambria Math" w:hAnsi="Cambria Math" w:cs="Times New Roman"/>
+                <w:sz w:val="20"/>
+                <w:szCs w:val="20"/>
               </w:rPr>
               <m:t>a(N)^b</m:t>
             </m:r>
@@ -1063,8 +1671,8 @@
         <m:r>
           <w:rPr>
             <w:rFonts w:ascii="Cambria Math" w:eastAsiaTheme="minorEastAsia" w:hAnsi="Cambria Math" w:cs="Times New Roman"/>
-            <w:sz w:val="24"/>
-            <w:szCs w:val="24"/>
+            <w:sz w:val="20"/>
+            <w:szCs w:val="20"/>
           </w:rPr>
           <m:t>=2^b</m:t>
         </m:r>
@@ -1074,6 +1682,16 @@
       <w:pPr>
         <w:rPr>
           <w:rFonts w:ascii="Times New Roman" w:hAnsi="Times New Roman" w:cs="Times New Roman"/>
+          <w:iCs/>
+          <w:sz w:val="20"/>
+          <w:szCs w:val="20"/>
+        </w:rPr>
+      </w:pPr>
+    </w:p>
+    <w:p>
+      <w:pPr>
+        <w:rPr>
+          <w:rFonts w:ascii="Times New Roman" w:hAnsi="Times New Roman" w:cs="Times New Roman"/>
           <w:i/>
           <w:iCs/>
           <w:sz w:val="20"/>
@@ -1326,17 +1944,7 @@
           <w:sz w:val="20"/>
           <w:szCs w:val="20"/>
         </w:rPr>
-        <w:t xml:space="preserve">. Predict by extrapolation (multiply by </w:t>
-      </w:r>
-      <w:r>
-        <w:rPr>
-          <w:rFonts w:ascii="Times New Roman" w:hAnsi="Times New Roman" w:cs="Times New Roman"/>
-          <w:i/>
-          <w:iCs/>
-          <w:sz w:val="20"/>
-          <w:szCs w:val="20"/>
-        </w:rPr>
-        <w:t>2</w:t>
+        <w:t>. Predict by extrapolation (multiply by 2</w:t>
       </w:r>
       <w:r>
         <w:rPr>
@@ -1347,18 +1955,7 @@
           <w:szCs w:val="20"/>
           <w:vertAlign w:val="superscript"/>
         </w:rPr>
-        <w:t>b</w:t>
-      </w:r>
-      <w:r>
-        <w:rPr>
-          <w:rFonts w:ascii="Times New Roman" w:hAnsi="Times New Roman" w:cs="Times New Roman"/>
-          <w:i/>
-          <w:iCs/>
-          <w:sz w:val="20"/>
-          <w:szCs w:val="20"/>
-          <w:vertAlign w:val="superscript"/>
-        </w:rPr>
-        <w:t xml:space="preserve"> </w:t>
+        <w:t xml:space="preserve">b </w:t>
       </w:r>
       <w:r>
         <w:rPr>
@@ -1592,61 +2189,6 @@
     </w:p>
     <w:p>
       <w:pPr>
-        <w:rPr>
-          <w:rFonts w:ascii="Times New Roman" w:hAnsi="Times New Roman" w:cs="Times New Roman"/>
-          <w:i/>
-          <w:iCs/>
-          <w:sz w:val="20"/>
-          <w:szCs w:val="20"/>
-        </w:rPr>
-      </w:pPr>
-    </w:p>
-    <w:p>
-      <w:pPr>
-        <w:rPr>
-          <w:rFonts w:ascii="Times New Roman" w:hAnsi="Times New Roman" w:cs="Times New Roman"/>
-          <w:i/>
-          <w:iCs/>
-          <w:sz w:val="20"/>
-          <w:szCs w:val="20"/>
-        </w:rPr>
-      </w:pPr>
-    </w:p>
-    <w:p>
-      <w:pPr>
-        <w:rPr>
-          <w:rFonts w:ascii="Times New Roman" w:hAnsi="Times New Roman" w:cs="Times New Roman"/>
-          <w:i/>
-          <w:iCs/>
-          <w:sz w:val="20"/>
-          <w:szCs w:val="20"/>
-        </w:rPr>
-      </w:pPr>
-    </w:p>
-    <w:p>
-      <w:pPr>
-        <w:rPr>
-          <w:rFonts w:ascii="Times New Roman" w:hAnsi="Times New Roman" w:cs="Times New Roman"/>
-          <w:i/>
-          <w:iCs/>
-          <w:sz w:val="20"/>
-          <w:szCs w:val="20"/>
-        </w:rPr>
-      </w:pPr>
-    </w:p>
-    <w:p>
-      <w:pPr>
-        <w:rPr>
-          <w:rFonts w:ascii="Times New Roman" w:hAnsi="Times New Roman" w:cs="Times New Roman"/>
-          <w:i/>
-          <w:iCs/>
-          <w:sz w:val="20"/>
-          <w:szCs w:val="20"/>
-        </w:rPr>
-      </w:pPr>
-    </w:p>
-    <w:p>
-      <w:pPr>
         <w:pStyle w:val="Heading1"/>
         <w:rPr>
           <w:rFonts w:ascii="Times New Roman" w:hAnsi="Times New Roman" w:cs="Times New Roman"/>
@@ -1943,6 +2485,7 @@
           <w:sz w:val="20"/>
           <w:szCs w:val="20"/>
         </w:rPr>
+        <w:lastRenderedPageBreak/>
         <w:t>Before Adding Residual Flow: Flow Edge: 0-&gt;1, Flow: 3, Capacity: 6 || After Adding Residual Flow: Flow Edge: 0-&gt;1, Flow: 4, Capacity: 6</w:t>
       </w:r>
     </w:p>
@@ -1994,7 +2537,6 @@
           <w:sz w:val="20"/>
           <w:szCs w:val="20"/>
         </w:rPr>
-        <w:lastRenderedPageBreak/>
         <w:t>Flow Value Incrementing from: 7 to: 8</w:t>
       </w:r>
     </w:p>
@@ -2539,6 +3081,25 @@
       <w:color w:val="808080"/>
     </w:rPr>
   </w:style>
+  <w:style w:type="table" w:styleId="TableGrid">
+    <w:name w:val="Table Grid"/>
+    <w:basedOn w:val="TableNormal"/>
+    <w:uiPriority w:val="39"/>
+    <w:rsid w:val="00C80CE3"/>
+    <w:pPr>
+      <w:spacing w:after="0" w:line="240" w:lineRule="auto"/>
+    </w:pPr>
+    <w:tblPr>
+      <w:tblBorders>
+        <w:top w:val="single" w:sz="4" w:space="0" w:color="auto"/>
+        <w:left w:val="single" w:sz="4" w:space="0" w:color="auto"/>
+        <w:bottom w:val="single" w:sz="4" w:space="0" w:color="auto"/>
+        <w:right w:val="single" w:sz="4" w:space="0" w:color="auto"/>
+        <w:insideH w:val="single" w:sz="4" w:space="0" w:color="auto"/>
+        <w:insideV w:val="single" w:sz="4" w:space="0" w:color="auto"/>
+      </w:tblBorders>
+    </w:tblPr>
+  </w:style>
 </w:styles>
 </file>
 

</xml_diff>

<commit_message>
algorithm ran on all data files
</commit_message>
<xml_diff>
--- a/CW_Report.docx
+++ b/CW_Report.docx
@@ -729,24 +729,80 @@
           <w:sz w:val="20"/>
           <w:szCs w:val="20"/>
         </w:rPr>
-        <w:t>Using the Doubling Method – Recording times for double the amount of edges each time;</w:t>
-      </w:r>
-    </w:p>
-    <w:p>
-      <w:pPr>
-        <w:rPr>
-          <w:rFonts w:ascii="Times New Roman" w:hAnsi="Times New Roman" w:cs="Times New Roman"/>
-          <w:sz w:val="20"/>
-          <w:szCs w:val="20"/>
-        </w:rPr>
-      </w:pPr>
-      <w:r>
-        <w:rPr>
-          <w:rFonts w:ascii="Times New Roman" w:hAnsi="Times New Roman" w:cs="Times New Roman"/>
-          <w:sz w:val="20"/>
-          <w:szCs w:val="20"/>
-        </w:rPr>
-        <w:t>Hypothesis set – The running time of the program is T</w:t>
+        <w:t>Using the Doubling</w:t>
+      </w:r>
+      <w:r>
+        <w:rPr>
+          <w:rFonts w:ascii="Times New Roman" w:hAnsi="Times New Roman" w:cs="Times New Roman"/>
+          <w:sz w:val="20"/>
+          <w:szCs w:val="20"/>
+        </w:rPr>
+        <w:t xml:space="preserve"> Hypothesis</w:t>
+      </w:r>
+      <w:r>
+        <w:rPr>
+          <w:rFonts w:ascii="Times New Roman" w:hAnsi="Times New Roman" w:cs="Times New Roman"/>
+          <w:sz w:val="20"/>
+          <w:szCs w:val="20"/>
+        </w:rPr>
+        <w:t xml:space="preserve">– Recording times for double the </w:t>
+      </w:r>
+      <w:r>
+        <w:rPr>
+          <w:rFonts w:ascii="Times New Roman" w:hAnsi="Times New Roman" w:cs="Times New Roman"/>
+          <w:sz w:val="20"/>
+          <w:szCs w:val="20"/>
+        </w:rPr>
+        <w:t>number</w:t>
+      </w:r>
+      <w:r>
+        <w:rPr>
+          <w:rFonts w:ascii="Times New Roman" w:hAnsi="Times New Roman" w:cs="Times New Roman"/>
+          <w:sz w:val="20"/>
+          <w:szCs w:val="20"/>
+        </w:rPr>
+        <w:t xml:space="preserve"> of edges each time</w:t>
+      </w:r>
+      <w:r>
+        <w:rPr>
+          <w:rFonts w:ascii="Times New Roman" w:hAnsi="Times New Roman" w:cs="Times New Roman"/>
+          <w:sz w:val="20"/>
+          <w:szCs w:val="20"/>
+        </w:rPr>
+        <w:t>:</w:t>
+      </w:r>
+    </w:p>
+    <w:p>
+      <w:pPr>
+        <w:rPr>
+          <w:rFonts w:ascii="Times New Roman" w:hAnsi="Times New Roman" w:cs="Times New Roman"/>
+          <w:sz w:val="20"/>
+          <w:szCs w:val="20"/>
+        </w:rPr>
+      </w:pPr>
+      <w:r>
+        <w:rPr>
+          <w:rFonts w:ascii="Times New Roman" w:hAnsi="Times New Roman" w:cs="Times New Roman"/>
+          <w:sz w:val="20"/>
+          <w:szCs w:val="20"/>
+        </w:rPr>
+        <w:t>Hypothesis</w:t>
+      </w:r>
+      <w:r>
+        <w:rPr>
+          <w:rFonts w:ascii="Times New Roman" w:hAnsi="Times New Roman" w:cs="Times New Roman"/>
+          <w:sz w:val="20"/>
+          <w:szCs w:val="20"/>
+        </w:rPr>
+        <w:t xml:space="preserve"> </w:t>
+      </w:r>
+      <w:r>
+        <w:rPr>
+          <w:rFonts w:ascii="Times New Roman" w:hAnsi="Times New Roman" w:cs="Times New Roman"/>
+          <w:sz w:val="20"/>
+          <w:szCs w:val="20"/>
+        </w:rPr>
+        <w:t>– The running time of the program is T</w:t>
       </w:r>
       <w:r>
         <w:rPr>
@@ -781,6 +837,86 @@
           <w:szCs w:val="20"/>
         </w:rPr>
         <w:t>.</w:t>
+      </w:r>
+    </w:p>
+    <w:p>
+      <w:pPr>
+        <w:rPr>
+          <w:rFonts w:ascii="Times New Roman" w:hAnsi="Times New Roman" w:cs="Times New Roman"/>
+          <w:i/>
+          <w:iCs/>
+          <w:sz w:val="20"/>
+          <w:szCs w:val="20"/>
+        </w:rPr>
+      </w:pPr>
+      <w:r>
+        <w:rPr>
+          <w:rFonts w:ascii="Times New Roman" w:hAnsi="Times New Roman" w:cs="Times New Roman"/>
+          <w:sz w:val="20"/>
+          <w:szCs w:val="20"/>
+        </w:rPr>
+        <w:t>Consequence – As N increases, T</w:t>
+      </w:r>
+      <w:r>
+        <w:rPr>
+          <w:rFonts w:ascii="Times New Roman" w:hAnsi="Times New Roman" w:cs="Times New Roman"/>
+          <w:sz w:val="20"/>
+          <w:szCs w:val="20"/>
+          <w:vertAlign w:val="subscript"/>
+        </w:rPr>
+        <w:t>N</w:t>
+      </w:r>
+      <w:r>
+        <w:rPr>
+          <w:rFonts w:ascii="Times New Roman" w:hAnsi="Times New Roman" w:cs="Times New Roman"/>
+          <w:sz w:val="20"/>
+          <w:szCs w:val="20"/>
+        </w:rPr>
+        <w:t xml:space="preserve"> / T</w:t>
+      </w:r>
+      <w:r>
+        <w:rPr>
+          <w:rFonts w:ascii="Times New Roman" w:hAnsi="Times New Roman" w:cs="Times New Roman"/>
+          <w:sz w:val="20"/>
+          <w:szCs w:val="20"/>
+          <w:vertAlign w:val="subscript"/>
+        </w:rPr>
+        <w:t>N</w:t>
+      </w:r>
+      <w:r>
+        <w:rPr>
+          <w:rFonts w:ascii="Times New Roman" w:hAnsi="Times New Roman" w:cs="Times New Roman"/>
+          <w:sz w:val="20"/>
+          <w:szCs w:val="20"/>
+        </w:rPr>
+        <w:t>/2 approaches 2</w:t>
+      </w:r>
+      <w:r>
+        <w:rPr>
+          <w:rFonts w:ascii="Times New Roman" w:hAnsi="Times New Roman" w:cs="Times New Roman"/>
+          <w:sz w:val="20"/>
+          <w:szCs w:val="20"/>
+          <w:vertAlign w:val="superscript"/>
+        </w:rPr>
+        <w:t>b</w:t>
+      </w:r>
+      <w:r>
+        <w:rPr>
+          <w:rFonts w:ascii="Times New Roman" w:hAnsi="Times New Roman" w:cs="Times New Roman"/>
+          <w:sz w:val="20"/>
+          <w:szCs w:val="20"/>
+        </w:rPr>
+        <w:t>.</w:t>
+      </w:r>
+      <w:r>
+        <w:rPr>
+          <w:rFonts w:ascii="Times New Roman" w:hAnsi="Times New Roman" w:cs="Times New Roman"/>
+          <w:i/>
+          <w:iCs/>
+          <w:sz w:val="20"/>
+          <w:szCs w:val="20"/>
+        </w:rPr>
+        <w:t xml:space="preserve"> </w:t>
       </w:r>
     </w:p>
     <w:p>
@@ -792,75 +928,6 @@
           <w:szCs w:val="20"/>
         </w:rPr>
       </w:pPr>
-      <w:r>
-        <w:rPr>
-          <w:rFonts w:ascii="Times New Roman" w:hAnsi="Times New Roman" w:cs="Times New Roman"/>
-          <w:sz w:val="20"/>
-          <w:szCs w:val="20"/>
-        </w:rPr>
-        <w:t>Consequence – As N increases, T</w:t>
-      </w:r>
-      <w:r>
-        <w:rPr>
-          <w:rFonts w:ascii="Times New Roman" w:hAnsi="Times New Roman" w:cs="Times New Roman"/>
-          <w:sz w:val="20"/>
-          <w:szCs w:val="20"/>
-          <w:vertAlign w:val="subscript"/>
-        </w:rPr>
-        <w:t>N</w:t>
-      </w:r>
-      <w:r>
-        <w:rPr>
-          <w:rFonts w:ascii="Times New Roman" w:hAnsi="Times New Roman" w:cs="Times New Roman"/>
-          <w:sz w:val="20"/>
-          <w:szCs w:val="20"/>
-        </w:rPr>
-        <w:t xml:space="preserve"> / T</w:t>
-      </w:r>
-      <w:r>
-        <w:rPr>
-          <w:rFonts w:ascii="Times New Roman" w:hAnsi="Times New Roman" w:cs="Times New Roman"/>
-          <w:sz w:val="20"/>
-          <w:szCs w:val="20"/>
-          <w:vertAlign w:val="subscript"/>
-        </w:rPr>
-        <w:t>N</w:t>
-      </w:r>
-      <w:r>
-        <w:rPr>
-          <w:rFonts w:ascii="Times New Roman" w:hAnsi="Times New Roman" w:cs="Times New Roman"/>
-          <w:sz w:val="20"/>
-          <w:szCs w:val="20"/>
-        </w:rPr>
-        <w:t>/2 approaches 2</w:t>
-      </w:r>
-      <w:r>
-        <w:rPr>
-          <w:rFonts w:ascii="Times New Roman" w:hAnsi="Times New Roman" w:cs="Times New Roman"/>
-          <w:sz w:val="20"/>
-          <w:szCs w:val="20"/>
-          <w:vertAlign w:val="superscript"/>
-        </w:rPr>
-        <w:t>b</w:t>
-      </w:r>
-      <w:r>
-        <w:rPr>
-          <w:rFonts w:ascii="Times New Roman" w:hAnsi="Times New Roman" w:cs="Times New Roman"/>
-          <w:sz w:val="20"/>
-          <w:szCs w:val="20"/>
-        </w:rPr>
-        <w:t>.</w:t>
-      </w:r>
-      <w:r>
-        <w:rPr>
-          <w:rFonts w:ascii="Times New Roman" w:hAnsi="Times New Roman" w:cs="Times New Roman"/>
-          <w:i/>
-          <w:iCs/>
-          <w:sz w:val="20"/>
-          <w:szCs w:val="20"/>
-        </w:rPr>
-        <w:t xml:space="preserve"> </w:t>
-      </w:r>
       <w:r>
         <w:rPr>
           <w:rFonts w:ascii="Times New Roman" w:hAnsi="Times New Roman" w:cs="Times New Roman"/>
@@ -1041,6 +1108,16 @@
         </m:sSup>
       </m:oMath>
     </w:p>
+    <w:p>
+      <w:pPr>
+        <w:rPr>
+          <w:rFonts w:ascii="Times New Roman" w:eastAsiaTheme="minorEastAsia" w:hAnsi="Times New Roman" w:cs="Times New Roman"/>
+          <w:i/>
+          <w:sz w:val="20"/>
+          <w:szCs w:val="20"/>
+        </w:rPr>
+      </w:pPr>
+    </w:p>
     <w:tbl>
       <w:tblPr>
         <w:tblStyle w:val="TableGrid"/>
@@ -1049,9 +1126,12 @@
         <w:tblLook w:val="04A0" w:firstRow="1" w:lastRow="0" w:firstColumn="1" w:lastColumn="0" w:noHBand="0" w:noVBand="1"/>
       </w:tblPr>
       <w:tblGrid>
-        <w:gridCol w:w="3116"/>
-        <w:gridCol w:w="3117"/>
-        <w:gridCol w:w="3117"/>
+        <w:gridCol w:w="2052"/>
+        <w:gridCol w:w="1410"/>
+        <w:gridCol w:w="1410"/>
+        <w:gridCol w:w="1410"/>
+        <w:gridCol w:w="1534"/>
+        <w:gridCol w:w="1534"/>
       </w:tblGrid>
       <w:tr>
         <w:trPr>
@@ -1059,7 +1139,7 @@
         </w:trPr>
         <w:tc>
           <w:tcPr>
-            <w:tcW w:w="3116" w:type="dxa"/>
+            <w:tcW w:w="2052" w:type="dxa"/>
           </w:tcPr>
           <w:p>
             <w:pPr>
@@ -1084,7 +1164,7 @@
         </w:tc>
         <w:tc>
           <w:tcPr>
-            <w:tcW w:w="3117" w:type="dxa"/>
+            <w:tcW w:w="1410" w:type="dxa"/>
           </w:tcPr>
           <w:p>
             <w:pPr>
@@ -1094,6 +1174,7 @@
                 <w:iCs/>
                 <w:sz w:val="20"/>
                 <w:szCs w:val="20"/>
+                <w:vertAlign w:val="subscript"/>
               </w:rPr>
             </w:pPr>
             <w:r>
@@ -1103,7 +1184,7 @@
                 <w:sz w:val="20"/>
                 <w:szCs w:val="20"/>
               </w:rPr>
-              <w:t>T</w:t>
+              <w:t>t</w:t>
             </w:r>
             <w:r>
               <w:rPr>
@@ -1113,13 +1194,120 @@
                 <w:szCs w:val="20"/>
                 <w:vertAlign w:val="subscript"/>
               </w:rPr>
-              <w:t>N</w:t>
+              <w:t>1</w:t>
             </w:r>
           </w:p>
         </w:tc>
         <w:tc>
           <w:tcPr>
-            <w:tcW w:w="3117" w:type="dxa"/>
+            <w:tcW w:w="1410" w:type="dxa"/>
+          </w:tcPr>
+          <w:p>
+            <w:pPr>
+              <w:jc w:val="center"/>
+              <w:rPr>
+                <w:rFonts w:ascii="Times New Roman" w:eastAsiaTheme="minorEastAsia" w:hAnsi="Times New Roman" w:cs="Times New Roman"/>
+                <w:iCs/>
+                <w:sz w:val="20"/>
+                <w:szCs w:val="20"/>
+                <w:vertAlign w:val="subscript"/>
+              </w:rPr>
+            </w:pPr>
+            <w:r>
+              <w:rPr>
+                <w:rFonts w:ascii="Times New Roman" w:eastAsiaTheme="minorEastAsia" w:hAnsi="Times New Roman" w:cs="Times New Roman"/>
+                <w:iCs/>
+                <w:sz w:val="20"/>
+                <w:szCs w:val="20"/>
+              </w:rPr>
+              <w:t>t</w:t>
+            </w:r>
+            <w:r>
+              <w:rPr>
+                <w:rFonts w:ascii="Times New Roman" w:eastAsiaTheme="minorEastAsia" w:hAnsi="Times New Roman" w:cs="Times New Roman"/>
+                <w:iCs/>
+                <w:sz w:val="20"/>
+                <w:szCs w:val="20"/>
+                <w:vertAlign w:val="subscript"/>
+              </w:rPr>
+              <w:t>2</w:t>
+            </w:r>
+          </w:p>
+        </w:tc>
+        <w:tc>
+          <w:tcPr>
+            <w:tcW w:w="1410" w:type="dxa"/>
+          </w:tcPr>
+          <w:p>
+            <w:pPr>
+              <w:jc w:val="center"/>
+              <w:rPr>
+                <w:rFonts w:ascii="Times New Roman" w:eastAsiaTheme="minorEastAsia" w:hAnsi="Times New Roman" w:cs="Times New Roman"/>
+                <w:iCs/>
+                <w:sz w:val="20"/>
+                <w:szCs w:val="20"/>
+                <w:vertAlign w:val="subscript"/>
+              </w:rPr>
+            </w:pPr>
+            <w:r>
+              <w:rPr>
+                <w:rFonts w:ascii="Times New Roman" w:eastAsiaTheme="minorEastAsia" w:hAnsi="Times New Roman" w:cs="Times New Roman"/>
+                <w:iCs/>
+                <w:sz w:val="20"/>
+                <w:szCs w:val="20"/>
+              </w:rPr>
+              <w:t>t</w:t>
+            </w:r>
+            <w:r>
+              <w:rPr>
+                <w:rFonts w:ascii="Times New Roman" w:eastAsiaTheme="minorEastAsia" w:hAnsi="Times New Roman" w:cs="Times New Roman"/>
+                <w:iCs/>
+                <w:sz w:val="20"/>
+                <w:szCs w:val="20"/>
+                <w:vertAlign w:val="subscript"/>
+              </w:rPr>
+              <w:t>3</w:t>
+            </w:r>
+          </w:p>
+        </w:tc>
+        <w:tc>
+          <w:tcPr>
+            <w:tcW w:w="1534" w:type="dxa"/>
+          </w:tcPr>
+          <w:p>
+            <w:pPr>
+              <w:jc w:val="center"/>
+              <w:rPr>
+                <w:rFonts w:ascii="Times New Roman" w:eastAsiaTheme="minorEastAsia" w:hAnsi="Times New Roman" w:cs="Times New Roman"/>
+                <w:iCs/>
+                <w:sz w:val="20"/>
+                <w:szCs w:val="20"/>
+              </w:rPr>
+            </w:pPr>
+            <w:r>
+              <w:rPr>
+                <w:rFonts w:ascii="Times New Roman" w:eastAsiaTheme="minorEastAsia" w:hAnsi="Times New Roman" w:cs="Times New Roman"/>
+                <w:iCs/>
+                <w:sz w:val="20"/>
+                <w:szCs w:val="20"/>
+              </w:rPr>
+              <w:t>T</w:t>
+            </w:r>
+            <w:r>
+              <w:rPr>
+                <w:rFonts w:ascii="Times New Roman" w:eastAsiaTheme="minorEastAsia" w:hAnsi="Times New Roman" w:cs="Times New Roman"/>
+                <w:iCs/>
+                <w:sz w:val="20"/>
+                <w:szCs w:val="20"/>
+                <w:vertAlign w:val="subscript"/>
+              </w:rPr>
+              <w:t>N</w:t>
+            </w:r>
+          </w:p>
+        </w:tc>
+        <w:tc>
+          <w:tcPr>
+            <w:tcW w:w="1534" w:type="dxa"/>
           </w:tcPr>
           <w:p>
             <w:pPr>
@@ -1187,7 +1375,7 @@
         </w:trPr>
         <w:tc>
           <w:tcPr>
-            <w:tcW w:w="3116" w:type="dxa"/>
+            <w:tcW w:w="2052" w:type="dxa"/>
           </w:tcPr>
           <w:p>
             <w:pPr>
@@ -1199,11 +1387,20 @@
                 <w:szCs w:val="20"/>
               </w:rPr>
             </w:pPr>
+            <w:r>
+              <w:rPr>
+                <w:rFonts w:ascii="Times New Roman" w:eastAsiaTheme="minorEastAsia" w:hAnsi="Times New Roman" w:cs="Times New Roman"/>
+                <w:iCs/>
+                <w:sz w:val="20"/>
+                <w:szCs w:val="20"/>
+              </w:rPr>
+              <w:t>189 (ladder_5.txt)</w:t>
+            </w:r>
           </w:p>
         </w:tc>
         <w:tc>
           <w:tcPr>
-            <w:tcW w:w="3117" w:type="dxa"/>
+            <w:tcW w:w="1410" w:type="dxa"/>
           </w:tcPr>
           <w:p>
             <w:pPr>
@@ -1215,11 +1412,95 @@
                 <w:szCs w:val="20"/>
               </w:rPr>
             </w:pPr>
+            <w:r>
+              <w:rPr>
+                <w:rFonts w:ascii="Times New Roman" w:eastAsiaTheme="minorEastAsia" w:hAnsi="Times New Roman" w:cs="Times New Roman"/>
+                <w:iCs/>
+                <w:sz w:val="20"/>
+                <w:szCs w:val="20"/>
+              </w:rPr>
+              <w:t>0.03</w:t>
+            </w:r>
           </w:p>
         </w:tc>
         <w:tc>
           <w:tcPr>
-            <w:tcW w:w="3117" w:type="dxa"/>
+            <w:tcW w:w="1410" w:type="dxa"/>
+          </w:tcPr>
+          <w:p>
+            <w:pPr>
+              <w:jc w:val="center"/>
+              <w:rPr>
+                <w:rFonts w:ascii="Times New Roman" w:eastAsiaTheme="minorEastAsia" w:hAnsi="Times New Roman" w:cs="Times New Roman"/>
+                <w:iCs/>
+                <w:sz w:val="20"/>
+                <w:szCs w:val="20"/>
+              </w:rPr>
+            </w:pPr>
+            <w:r>
+              <w:rPr>
+                <w:rFonts w:ascii="Times New Roman" w:eastAsiaTheme="minorEastAsia" w:hAnsi="Times New Roman" w:cs="Times New Roman"/>
+                <w:iCs/>
+                <w:sz w:val="20"/>
+                <w:szCs w:val="20"/>
+              </w:rPr>
+              <w:t>0.03</w:t>
+            </w:r>
+          </w:p>
+        </w:tc>
+        <w:tc>
+          <w:tcPr>
+            <w:tcW w:w="1410" w:type="dxa"/>
+          </w:tcPr>
+          <w:p>
+            <w:pPr>
+              <w:jc w:val="center"/>
+              <w:rPr>
+                <w:rFonts w:ascii="Times New Roman" w:eastAsiaTheme="minorEastAsia" w:hAnsi="Times New Roman" w:cs="Times New Roman"/>
+                <w:iCs/>
+                <w:sz w:val="20"/>
+                <w:szCs w:val="20"/>
+              </w:rPr>
+            </w:pPr>
+            <w:r>
+              <w:rPr>
+                <w:rFonts w:ascii="Times New Roman" w:eastAsiaTheme="minorEastAsia" w:hAnsi="Times New Roman" w:cs="Times New Roman"/>
+                <w:iCs/>
+                <w:sz w:val="20"/>
+                <w:szCs w:val="20"/>
+              </w:rPr>
+              <w:t>0.033</w:t>
+            </w:r>
+          </w:p>
+        </w:tc>
+        <w:tc>
+          <w:tcPr>
+            <w:tcW w:w="1534" w:type="dxa"/>
+          </w:tcPr>
+          <w:p>
+            <w:pPr>
+              <w:jc w:val="center"/>
+              <w:rPr>
+                <w:rFonts w:ascii="Times New Roman" w:eastAsiaTheme="minorEastAsia" w:hAnsi="Times New Roman" w:cs="Times New Roman"/>
+                <w:iCs/>
+                <w:sz w:val="20"/>
+                <w:szCs w:val="20"/>
+              </w:rPr>
+            </w:pPr>
+            <w:r>
+              <w:rPr>
+                <w:rFonts w:ascii="Times New Roman" w:eastAsiaTheme="minorEastAsia" w:hAnsi="Times New Roman" w:cs="Times New Roman"/>
+                <w:iCs/>
+                <w:sz w:val="20"/>
+                <w:szCs w:val="20"/>
+              </w:rPr>
+              <w:t>0.031</w:t>
+            </w:r>
+          </w:p>
+        </w:tc>
+        <w:tc>
+          <w:tcPr>
+            <w:tcW w:w="1534" w:type="dxa"/>
           </w:tcPr>
           <w:p>
             <w:pPr>
@@ -1240,7 +1521,7 @@
         </w:trPr>
         <w:tc>
           <w:tcPr>
-            <w:tcW w:w="3116" w:type="dxa"/>
+            <w:tcW w:w="2052" w:type="dxa"/>
           </w:tcPr>
           <w:p>
             <w:pPr>
@@ -1252,11 +1533,20 @@
                 <w:szCs w:val="20"/>
               </w:rPr>
             </w:pPr>
+            <w:r>
+              <w:rPr>
+                <w:rFonts w:ascii="Times New Roman" w:eastAsiaTheme="minorEastAsia" w:hAnsi="Times New Roman" w:cs="Times New Roman"/>
+                <w:iCs/>
+                <w:sz w:val="20"/>
+                <w:szCs w:val="20"/>
+              </w:rPr>
+              <w:t>381 (ladder_6.txt)</w:t>
+            </w:r>
           </w:p>
         </w:tc>
         <w:tc>
           <w:tcPr>
-            <w:tcW w:w="3117" w:type="dxa"/>
+            <w:tcW w:w="1410" w:type="dxa"/>
           </w:tcPr>
           <w:p>
             <w:pPr>
@@ -1268,11 +1558,20 @@
                 <w:szCs w:val="20"/>
               </w:rPr>
             </w:pPr>
+            <w:r>
+              <w:rPr>
+                <w:rFonts w:ascii="Times New Roman" w:eastAsiaTheme="minorEastAsia" w:hAnsi="Times New Roman" w:cs="Times New Roman"/>
+                <w:iCs/>
+                <w:sz w:val="20"/>
+                <w:szCs w:val="20"/>
+              </w:rPr>
+              <w:t>0.10</w:t>
+            </w:r>
           </w:p>
         </w:tc>
         <w:tc>
           <w:tcPr>
-            <w:tcW w:w="3117" w:type="dxa"/>
+            <w:tcW w:w="1410" w:type="dxa"/>
           </w:tcPr>
           <w:p>
             <w:pPr>
@@ -1284,6 +1583,90 @@
                 <w:szCs w:val="20"/>
               </w:rPr>
             </w:pPr>
+            <w:r>
+              <w:rPr>
+                <w:rFonts w:ascii="Times New Roman" w:eastAsiaTheme="minorEastAsia" w:hAnsi="Times New Roman" w:cs="Times New Roman"/>
+                <w:iCs/>
+                <w:sz w:val="20"/>
+                <w:szCs w:val="20"/>
+              </w:rPr>
+              <w:t>0.11</w:t>
+            </w:r>
+          </w:p>
+        </w:tc>
+        <w:tc>
+          <w:tcPr>
+            <w:tcW w:w="1410" w:type="dxa"/>
+          </w:tcPr>
+          <w:p>
+            <w:pPr>
+              <w:jc w:val="center"/>
+              <w:rPr>
+                <w:rFonts w:ascii="Times New Roman" w:eastAsiaTheme="minorEastAsia" w:hAnsi="Times New Roman" w:cs="Times New Roman"/>
+                <w:iCs/>
+                <w:sz w:val="20"/>
+                <w:szCs w:val="20"/>
+              </w:rPr>
+            </w:pPr>
+            <w:r>
+              <w:rPr>
+                <w:rFonts w:ascii="Times New Roman" w:eastAsiaTheme="minorEastAsia" w:hAnsi="Times New Roman" w:cs="Times New Roman"/>
+                <w:iCs/>
+                <w:sz w:val="20"/>
+                <w:szCs w:val="20"/>
+              </w:rPr>
+              <w:t>0.11</w:t>
+            </w:r>
+          </w:p>
+        </w:tc>
+        <w:tc>
+          <w:tcPr>
+            <w:tcW w:w="1534" w:type="dxa"/>
+          </w:tcPr>
+          <w:p>
+            <w:pPr>
+              <w:jc w:val="center"/>
+              <w:rPr>
+                <w:rFonts w:ascii="Times New Roman" w:eastAsiaTheme="minorEastAsia" w:hAnsi="Times New Roman" w:cs="Times New Roman"/>
+                <w:iCs/>
+                <w:sz w:val="20"/>
+                <w:szCs w:val="20"/>
+              </w:rPr>
+            </w:pPr>
+            <w:r>
+              <w:rPr>
+                <w:rFonts w:ascii="Times New Roman" w:eastAsiaTheme="minorEastAsia" w:hAnsi="Times New Roman" w:cs="Times New Roman"/>
+                <w:iCs/>
+                <w:sz w:val="20"/>
+                <w:szCs w:val="20"/>
+              </w:rPr>
+              <w:t>0.11</w:t>
+            </w:r>
+          </w:p>
+        </w:tc>
+        <w:tc>
+          <w:tcPr>
+            <w:tcW w:w="1534" w:type="dxa"/>
+          </w:tcPr>
+          <w:p>
+            <w:pPr>
+              <w:jc w:val="center"/>
+              <w:rPr>
+                <w:rFonts w:ascii="Times New Roman" w:eastAsiaTheme="minorEastAsia" w:hAnsi="Times New Roman" w:cs="Times New Roman"/>
+                <w:iCs/>
+                <w:sz w:val="20"/>
+                <w:szCs w:val="20"/>
+              </w:rPr>
+            </w:pPr>
+            <w:r>
+              <w:rPr>
+                <w:rFonts w:ascii="Times New Roman" w:eastAsiaTheme="minorEastAsia" w:hAnsi="Times New Roman" w:cs="Times New Roman"/>
+                <w:iCs/>
+                <w:sz w:val="20"/>
+                <w:szCs w:val="20"/>
+              </w:rPr>
+              <w:t>3.5</w:t>
+            </w:r>
           </w:p>
         </w:tc>
       </w:tr>
@@ -1293,7 +1676,7 @@
         </w:trPr>
         <w:tc>
           <w:tcPr>
-            <w:tcW w:w="3116" w:type="dxa"/>
+            <w:tcW w:w="2052" w:type="dxa"/>
           </w:tcPr>
           <w:p>
             <w:pPr>
@@ -1305,11 +1688,20 @@
                 <w:szCs w:val="20"/>
               </w:rPr>
             </w:pPr>
+            <w:r>
+              <w:rPr>
+                <w:rFonts w:ascii="Times New Roman" w:eastAsiaTheme="minorEastAsia" w:hAnsi="Times New Roman" w:cs="Times New Roman"/>
+                <w:iCs/>
+                <w:sz w:val="20"/>
+                <w:szCs w:val="20"/>
+              </w:rPr>
+              <w:t>765 (ladder_7.txt)</w:t>
+            </w:r>
           </w:p>
         </w:tc>
         <w:tc>
           <w:tcPr>
-            <w:tcW w:w="3117" w:type="dxa"/>
+            <w:tcW w:w="1410" w:type="dxa"/>
           </w:tcPr>
           <w:p>
             <w:pPr>
@@ -1321,11 +1713,20 @@
                 <w:szCs w:val="20"/>
               </w:rPr>
             </w:pPr>
+            <w:r>
+              <w:rPr>
+                <w:rFonts w:ascii="Times New Roman" w:eastAsiaTheme="minorEastAsia" w:hAnsi="Times New Roman" w:cs="Times New Roman"/>
+                <w:iCs/>
+                <w:sz w:val="20"/>
+                <w:szCs w:val="20"/>
+              </w:rPr>
+              <w:t>0.32</w:t>
+            </w:r>
           </w:p>
         </w:tc>
         <w:tc>
           <w:tcPr>
-            <w:tcW w:w="3117" w:type="dxa"/>
+            <w:tcW w:w="1410" w:type="dxa"/>
           </w:tcPr>
           <w:p>
             <w:pPr>
@@ -1337,6 +1738,417 @@
                 <w:szCs w:val="20"/>
               </w:rPr>
             </w:pPr>
+            <w:r>
+              <w:rPr>
+                <w:rFonts w:ascii="Times New Roman" w:eastAsiaTheme="minorEastAsia" w:hAnsi="Times New Roman" w:cs="Times New Roman"/>
+                <w:iCs/>
+                <w:sz w:val="20"/>
+                <w:szCs w:val="20"/>
+              </w:rPr>
+              <w:t>0.33</w:t>
+            </w:r>
+          </w:p>
+        </w:tc>
+        <w:tc>
+          <w:tcPr>
+            <w:tcW w:w="1410" w:type="dxa"/>
+          </w:tcPr>
+          <w:p>
+            <w:pPr>
+              <w:jc w:val="center"/>
+              <w:rPr>
+                <w:rFonts w:ascii="Times New Roman" w:eastAsiaTheme="minorEastAsia" w:hAnsi="Times New Roman" w:cs="Times New Roman"/>
+                <w:iCs/>
+                <w:sz w:val="20"/>
+                <w:szCs w:val="20"/>
+              </w:rPr>
+            </w:pPr>
+            <w:r>
+              <w:rPr>
+                <w:rFonts w:ascii="Times New Roman" w:eastAsiaTheme="minorEastAsia" w:hAnsi="Times New Roman" w:cs="Times New Roman"/>
+                <w:iCs/>
+                <w:sz w:val="20"/>
+                <w:szCs w:val="20"/>
+              </w:rPr>
+              <w:t>0.32</w:t>
+            </w:r>
+          </w:p>
+        </w:tc>
+        <w:tc>
+          <w:tcPr>
+            <w:tcW w:w="1534" w:type="dxa"/>
+          </w:tcPr>
+          <w:p>
+            <w:pPr>
+              <w:jc w:val="center"/>
+              <w:rPr>
+                <w:rFonts w:ascii="Times New Roman" w:eastAsiaTheme="minorEastAsia" w:hAnsi="Times New Roman" w:cs="Times New Roman"/>
+                <w:iCs/>
+                <w:sz w:val="20"/>
+                <w:szCs w:val="20"/>
+              </w:rPr>
+            </w:pPr>
+            <w:r>
+              <w:rPr>
+                <w:rFonts w:ascii="Times New Roman" w:eastAsiaTheme="minorEastAsia" w:hAnsi="Times New Roman" w:cs="Times New Roman"/>
+                <w:iCs/>
+                <w:sz w:val="20"/>
+                <w:szCs w:val="20"/>
+              </w:rPr>
+              <w:t>0.32</w:t>
+            </w:r>
+          </w:p>
+        </w:tc>
+        <w:tc>
+          <w:tcPr>
+            <w:tcW w:w="1534" w:type="dxa"/>
+          </w:tcPr>
+          <w:p>
+            <w:pPr>
+              <w:jc w:val="center"/>
+              <w:rPr>
+                <w:rFonts w:ascii="Times New Roman" w:eastAsiaTheme="minorEastAsia" w:hAnsi="Times New Roman" w:cs="Times New Roman"/>
+                <w:iCs/>
+                <w:sz w:val="20"/>
+                <w:szCs w:val="20"/>
+              </w:rPr>
+            </w:pPr>
+            <w:r>
+              <w:rPr>
+                <w:rFonts w:ascii="Times New Roman" w:eastAsiaTheme="minorEastAsia" w:hAnsi="Times New Roman" w:cs="Times New Roman"/>
+                <w:iCs/>
+                <w:sz w:val="20"/>
+                <w:szCs w:val="20"/>
+              </w:rPr>
+              <w:t>2.9</w:t>
+            </w:r>
+          </w:p>
+        </w:tc>
+      </w:tr>
+      <w:tr>
+        <w:trPr>
+          <w:jc w:val="center"/>
+        </w:trPr>
+        <w:tc>
+          <w:tcPr>
+            <w:tcW w:w="2052" w:type="dxa"/>
+          </w:tcPr>
+          <w:p>
+            <w:pPr>
+              <w:jc w:val="center"/>
+              <w:rPr>
+                <w:rFonts w:ascii="Times New Roman" w:eastAsiaTheme="minorEastAsia" w:hAnsi="Times New Roman" w:cs="Times New Roman"/>
+                <w:iCs/>
+                <w:sz w:val="20"/>
+                <w:szCs w:val="20"/>
+              </w:rPr>
+            </w:pPr>
+            <w:r>
+              <w:rPr>
+                <w:rFonts w:ascii="Times New Roman" w:eastAsiaTheme="minorEastAsia" w:hAnsi="Times New Roman" w:cs="Times New Roman"/>
+                <w:iCs/>
+                <w:sz w:val="20"/>
+                <w:szCs w:val="20"/>
+              </w:rPr>
+              <w:t>1533 (ladder_8.txt)</w:t>
+            </w:r>
+          </w:p>
+        </w:tc>
+        <w:tc>
+          <w:tcPr>
+            <w:tcW w:w="1410" w:type="dxa"/>
+          </w:tcPr>
+          <w:p>
+            <w:pPr>
+              <w:jc w:val="center"/>
+              <w:rPr>
+                <w:rFonts w:ascii="Times New Roman" w:eastAsiaTheme="minorEastAsia" w:hAnsi="Times New Roman" w:cs="Times New Roman"/>
+                <w:iCs/>
+                <w:sz w:val="20"/>
+                <w:szCs w:val="20"/>
+              </w:rPr>
+            </w:pPr>
+            <w:r>
+              <w:rPr>
+                <w:rFonts w:ascii="Times New Roman" w:eastAsiaTheme="minorEastAsia" w:hAnsi="Times New Roman" w:cs="Times New Roman"/>
+                <w:iCs/>
+                <w:sz w:val="20"/>
+                <w:szCs w:val="20"/>
+              </w:rPr>
+              <w:t>1.14</w:t>
+            </w:r>
+          </w:p>
+        </w:tc>
+        <w:tc>
+          <w:tcPr>
+            <w:tcW w:w="1410" w:type="dxa"/>
+          </w:tcPr>
+          <w:p>
+            <w:pPr>
+              <w:jc w:val="center"/>
+              <w:rPr>
+                <w:rFonts w:ascii="Times New Roman" w:eastAsiaTheme="minorEastAsia" w:hAnsi="Times New Roman" w:cs="Times New Roman"/>
+                <w:iCs/>
+                <w:sz w:val="20"/>
+                <w:szCs w:val="20"/>
+              </w:rPr>
+            </w:pPr>
+            <w:r>
+              <w:rPr>
+                <w:rFonts w:ascii="Times New Roman" w:eastAsiaTheme="minorEastAsia" w:hAnsi="Times New Roman" w:cs="Times New Roman"/>
+                <w:iCs/>
+                <w:sz w:val="20"/>
+                <w:szCs w:val="20"/>
+              </w:rPr>
+              <w:t>1.44</w:t>
+            </w:r>
+          </w:p>
+        </w:tc>
+        <w:tc>
+          <w:tcPr>
+            <w:tcW w:w="1410" w:type="dxa"/>
+          </w:tcPr>
+          <w:p>
+            <w:pPr>
+              <w:jc w:val="center"/>
+              <w:rPr>
+                <w:rFonts w:ascii="Times New Roman" w:eastAsiaTheme="minorEastAsia" w:hAnsi="Times New Roman" w:cs="Times New Roman"/>
+                <w:iCs/>
+                <w:sz w:val="20"/>
+                <w:szCs w:val="20"/>
+              </w:rPr>
+            </w:pPr>
+            <w:r>
+              <w:rPr>
+                <w:rFonts w:ascii="Times New Roman" w:eastAsiaTheme="minorEastAsia" w:hAnsi="Times New Roman" w:cs="Times New Roman"/>
+                <w:iCs/>
+                <w:sz w:val="20"/>
+                <w:szCs w:val="20"/>
+              </w:rPr>
+              <w:t>1.13</w:t>
+            </w:r>
+          </w:p>
+        </w:tc>
+        <w:tc>
+          <w:tcPr>
+            <w:tcW w:w="1534" w:type="dxa"/>
+          </w:tcPr>
+          <w:p>
+            <w:pPr>
+              <w:jc w:val="center"/>
+              <w:rPr>
+                <w:rFonts w:ascii="Times New Roman" w:eastAsiaTheme="minorEastAsia" w:hAnsi="Times New Roman" w:cs="Times New Roman"/>
+                <w:iCs/>
+                <w:sz w:val="20"/>
+                <w:szCs w:val="20"/>
+              </w:rPr>
+            </w:pPr>
+            <w:r>
+              <w:rPr>
+                <w:rFonts w:ascii="Times New Roman" w:eastAsiaTheme="minorEastAsia" w:hAnsi="Times New Roman" w:cs="Times New Roman"/>
+                <w:iCs/>
+                <w:sz w:val="20"/>
+                <w:szCs w:val="20"/>
+              </w:rPr>
+              <w:t>1.24</w:t>
+            </w:r>
+          </w:p>
+        </w:tc>
+        <w:tc>
+          <w:tcPr>
+            <w:tcW w:w="1534" w:type="dxa"/>
+          </w:tcPr>
+          <w:p>
+            <w:pPr>
+              <w:jc w:val="center"/>
+              <w:rPr>
+                <w:rFonts w:ascii="Times New Roman" w:eastAsiaTheme="minorEastAsia" w:hAnsi="Times New Roman" w:cs="Times New Roman"/>
+                <w:b/>
+                <w:bCs/>
+                <w:iCs/>
+                <w:sz w:val="20"/>
+                <w:szCs w:val="20"/>
+              </w:rPr>
+            </w:pPr>
+            <w:r>
+              <w:rPr>
+                <w:rFonts w:ascii="Times New Roman" w:eastAsiaTheme="minorEastAsia" w:hAnsi="Times New Roman" w:cs="Times New Roman"/>
+                <w:b/>
+                <w:bCs/>
+                <w:iCs/>
+                <w:sz w:val="20"/>
+                <w:szCs w:val="20"/>
+              </w:rPr>
+              <w:t>3.9</w:t>
+            </w:r>
+          </w:p>
+        </w:tc>
+      </w:tr>
+      <w:tr>
+        <w:trPr>
+          <w:jc w:val="center"/>
+        </w:trPr>
+        <w:tc>
+          <w:tcPr>
+            <w:tcW w:w="2052" w:type="dxa"/>
+          </w:tcPr>
+          <w:p>
+            <w:pPr>
+              <w:jc w:val="center"/>
+              <w:rPr>
+                <w:rFonts w:ascii="Times New Roman" w:eastAsiaTheme="minorEastAsia" w:hAnsi="Times New Roman" w:cs="Times New Roman"/>
+                <w:iCs/>
+                <w:sz w:val="20"/>
+                <w:szCs w:val="20"/>
+              </w:rPr>
+            </w:pPr>
+            <w:r>
+              <w:rPr>
+                <w:rFonts w:ascii="Times New Roman" w:eastAsiaTheme="minorEastAsia" w:hAnsi="Times New Roman" w:cs="Times New Roman"/>
+                <w:iCs/>
+                <w:sz w:val="20"/>
+                <w:szCs w:val="20"/>
+              </w:rPr>
+              <w:t>3069 (ladder_9.txt)</w:t>
+            </w:r>
+          </w:p>
+        </w:tc>
+        <w:tc>
+          <w:tcPr>
+            <w:tcW w:w="1410" w:type="dxa"/>
+          </w:tcPr>
+          <w:p>
+            <w:pPr>
+              <w:jc w:val="center"/>
+              <w:rPr>
+                <w:rFonts w:ascii="Times New Roman" w:eastAsiaTheme="minorEastAsia" w:hAnsi="Times New Roman" w:cs="Times New Roman"/>
+                <w:iCs/>
+                <w:sz w:val="20"/>
+                <w:szCs w:val="20"/>
+              </w:rPr>
+            </w:pPr>
+            <w:r>
+              <w:rPr>
+                <w:rFonts w:ascii="Times New Roman" w:eastAsiaTheme="minorEastAsia" w:hAnsi="Times New Roman" w:cs="Times New Roman"/>
+                <w:iCs/>
+                <w:sz w:val="20"/>
+                <w:szCs w:val="20"/>
+              </w:rPr>
+              <w:t>4.</w:t>
+            </w:r>
+            <w:r>
+              <w:rPr>
+                <w:rFonts w:ascii="Times New Roman" w:eastAsiaTheme="minorEastAsia" w:hAnsi="Times New Roman" w:cs="Times New Roman"/>
+                <w:iCs/>
+                <w:sz w:val="20"/>
+                <w:szCs w:val="20"/>
+              </w:rPr>
+              <w:t>25</w:t>
+            </w:r>
+          </w:p>
+        </w:tc>
+        <w:tc>
+          <w:tcPr>
+            <w:tcW w:w="1410" w:type="dxa"/>
+          </w:tcPr>
+          <w:p>
+            <w:pPr>
+              <w:jc w:val="center"/>
+              <w:rPr>
+                <w:rFonts w:ascii="Times New Roman" w:eastAsiaTheme="minorEastAsia" w:hAnsi="Times New Roman" w:cs="Times New Roman"/>
+                <w:iCs/>
+                <w:sz w:val="20"/>
+                <w:szCs w:val="20"/>
+              </w:rPr>
+            </w:pPr>
+            <w:r>
+              <w:rPr>
+                <w:rFonts w:ascii="Times New Roman" w:eastAsiaTheme="minorEastAsia" w:hAnsi="Times New Roman" w:cs="Times New Roman"/>
+                <w:iCs/>
+                <w:sz w:val="20"/>
+                <w:szCs w:val="20"/>
+              </w:rPr>
+              <w:t>4.86</w:t>
+            </w:r>
+          </w:p>
+        </w:tc>
+        <w:tc>
+          <w:tcPr>
+            <w:tcW w:w="1410" w:type="dxa"/>
+          </w:tcPr>
+          <w:p>
+            <w:pPr>
+              <w:jc w:val="center"/>
+              <w:rPr>
+                <w:rFonts w:ascii="Times New Roman" w:eastAsiaTheme="minorEastAsia" w:hAnsi="Times New Roman" w:cs="Times New Roman"/>
+                <w:iCs/>
+                <w:sz w:val="20"/>
+                <w:szCs w:val="20"/>
+              </w:rPr>
+            </w:pPr>
+            <w:r>
+              <w:rPr>
+                <w:rFonts w:ascii="Times New Roman" w:eastAsiaTheme="minorEastAsia" w:hAnsi="Times New Roman" w:cs="Times New Roman"/>
+                <w:iCs/>
+                <w:sz w:val="20"/>
+                <w:szCs w:val="20"/>
+              </w:rPr>
+              <w:t>5.11</w:t>
+            </w:r>
+          </w:p>
+        </w:tc>
+        <w:tc>
+          <w:tcPr>
+            <w:tcW w:w="1534" w:type="dxa"/>
+          </w:tcPr>
+          <w:p>
+            <w:pPr>
+              <w:jc w:val="center"/>
+              <w:rPr>
+                <w:rFonts w:ascii="Times New Roman" w:eastAsiaTheme="minorEastAsia" w:hAnsi="Times New Roman" w:cs="Times New Roman"/>
+                <w:iCs/>
+                <w:sz w:val="20"/>
+                <w:szCs w:val="20"/>
+              </w:rPr>
+            </w:pPr>
+            <w:r>
+              <w:rPr>
+                <w:rFonts w:ascii="Times New Roman" w:eastAsiaTheme="minorEastAsia" w:hAnsi="Times New Roman" w:cs="Times New Roman"/>
+                <w:iCs/>
+                <w:sz w:val="20"/>
+                <w:szCs w:val="20"/>
+              </w:rPr>
+              <w:t>4.95</w:t>
+            </w:r>
+          </w:p>
+        </w:tc>
+        <w:tc>
+          <w:tcPr>
+            <w:tcW w:w="1534" w:type="dxa"/>
+          </w:tcPr>
+          <w:p>
+            <w:pPr>
+              <w:jc w:val="center"/>
+              <w:rPr>
+                <w:rFonts w:ascii="Times New Roman" w:eastAsiaTheme="minorEastAsia" w:hAnsi="Times New Roman" w:cs="Times New Roman"/>
+                <w:b/>
+                <w:bCs/>
+                <w:iCs/>
+                <w:sz w:val="20"/>
+                <w:szCs w:val="20"/>
+              </w:rPr>
+            </w:pPr>
+            <w:r>
+              <w:rPr>
+                <w:rFonts w:ascii="Times New Roman" w:eastAsiaTheme="minorEastAsia" w:hAnsi="Times New Roman" w:cs="Times New Roman"/>
+                <w:b/>
+                <w:bCs/>
+                <w:iCs/>
+                <w:sz w:val="20"/>
+                <w:szCs w:val="20"/>
+              </w:rPr>
+              <w:t>4</w:t>
+            </w:r>
           </w:p>
         </w:tc>
       </w:tr>
@@ -1344,7 +2156,7 @@
     <w:p>
       <w:pPr>
         <w:rPr>
-          <w:rFonts w:ascii="Times New Roman" w:eastAsiaTheme="minorEastAsia" w:hAnsi="Times New Roman" w:cs="Times New Roman"/>
+          <w:rFonts w:ascii="Times New Roman" w:hAnsi="Times New Roman" w:cs="Times New Roman"/>
           <w:iCs/>
           <w:sz w:val="20"/>
           <w:szCs w:val="20"/>
@@ -1355,11 +2167,407 @@
       <w:pPr>
         <w:rPr>
           <w:rFonts w:ascii="Times New Roman" w:hAnsi="Times New Roman" w:cs="Times New Roman"/>
-          <w:iCs/>
-          <w:sz w:val="20"/>
-          <w:szCs w:val="20"/>
-        </w:rPr>
-      </w:pPr>
+          <w:sz w:val="20"/>
+          <w:szCs w:val="20"/>
+        </w:rPr>
+      </w:pPr>
+      <w:r>
+        <w:rPr>
+          <w:rFonts w:ascii="Times New Roman" w:hAnsi="Times New Roman" w:cs="Times New Roman"/>
+          <w:sz w:val="20"/>
+          <w:szCs w:val="20"/>
+        </w:rPr>
+        <w:t>Based on consequence:</w:t>
+      </w:r>
+    </w:p>
+    <w:p>
+      <w:pPr>
+        <w:rPr>
+          <w:rFonts w:ascii="Times New Roman" w:hAnsi="Times New Roman" w:cs="Times New Roman"/>
+          <w:sz w:val="20"/>
+          <w:szCs w:val="20"/>
+        </w:rPr>
+      </w:pPr>
+      <w:r>
+        <w:rPr>
+          <w:rFonts w:ascii="Times New Roman" w:hAnsi="Times New Roman" w:cs="Times New Roman"/>
+          <w:sz w:val="20"/>
+          <w:szCs w:val="20"/>
+        </w:rPr>
+        <w:t>2</w:t>
+      </w:r>
+      <w:r>
+        <w:rPr>
+          <w:rFonts w:ascii="Times New Roman" w:hAnsi="Times New Roman" w:cs="Times New Roman"/>
+          <w:sz w:val="20"/>
+          <w:szCs w:val="20"/>
+          <w:vertAlign w:val="superscript"/>
+        </w:rPr>
+        <w:t>b</w:t>
+      </w:r>
+      <w:r>
+        <w:rPr>
+          <w:rFonts w:ascii="Times New Roman" w:hAnsi="Times New Roman" w:cs="Times New Roman"/>
+          <w:sz w:val="20"/>
+          <w:szCs w:val="20"/>
+        </w:rPr>
+        <w:t xml:space="preserve"> ~ </w:t>
+      </w:r>
+      <w:r>
+        <w:rPr>
+          <w:rFonts w:ascii="Times New Roman" w:hAnsi="Times New Roman" w:cs="Times New Roman"/>
+          <w:sz w:val="20"/>
+          <w:szCs w:val="20"/>
+        </w:rPr>
+        <w:t>T</w:t>
+      </w:r>
+      <w:r>
+        <w:rPr>
+          <w:rFonts w:ascii="Times New Roman" w:hAnsi="Times New Roman" w:cs="Times New Roman"/>
+          <w:sz w:val="20"/>
+          <w:szCs w:val="20"/>
+          <w:vertAlign w:val="subscript"/>
+        </w:rPr>
+        <w:t>N</w:t>
+      </w:r>
+      <w:r>
+        <w:rPr>
+          <w:rFonts w:ascii="Times New Roman" w:hAnsi="Times New Roman" w:cs="Times New Roman"/>
+          <w:sz w:val="20"/>
+          <w:szCs w:val="20"/>
+        </w:rPr>
+        <w:t xml:space="preserve"> / T</w:t>
+      </w:r>
+      <w:r>
+        <w:rPr>
+          <w:rFonts w:ascii="Times New Roman" w:hAnsi="Times New Roman" w:cs="Times New Roman"/>
+          <w:sz w:val="20"/>
+          <w:szCs w:val="20"/>
+          <w:vertAlign w:val="subscript"/>
+        </w:rPr>
+        <w:t>N</w:t>
+      </w:r>
+      <w:r>
+        <w:rPr>
+          <w:rFonts w:ascii="Times New Roman" w:hAnsi="Times New Roman" w:cs="Times New Roman"/>
+          <w:sz w:val="20"/>
+          <w:szCs w:val="20"/>
+        </w:rPr>
+        <w:t>/2</w:t>
+      </w:r>
+      <w:r>
+        <w:rPr>
+          <w:rFonts w:ascii="Times New Roman" w:hAnsi="Times New Roman" w:cs="Times New Roman"/>
+          <w:sz w:val="20"/>
+          <w:szCs w:val="20"/>
+        </w:rPr>
+        <w:t xml:space="preserve"> ~ 4</w:t>
+      </w:r>
+    </w:p>
+    <w:p>
+      <w:pPr>
+        <w:rPr>
+          <w:rFonts w:ascii="Times New Roman" w:hAnsi="Times New Roman" w:cs="Times New Roman"/>
+          <w:sz w:val="20"/>
+          <w:szCs w:val="20"/>
+        </w:rPr>
+      </w:pPr>
+      <w:r>
+        <w:rPr>
+          <w:rFonts w:ascii="Times New Roman" w:hAnsi="Times New Roman" w:cs="Times New Roman"/>
+          <w:sz w:val="20"/>
+          <w:szCs w:val="20"/>
+        </w:rPr>
+        <w:t>2</w:t>
+      </w:r>
+      <w:r>
+        <w:rPr>
+          <w:rFonts w:ascii="Times New Roman" w:hAnsi="Times New Roman" w:cs="Times New Roman"/>
+          <w:sz w:val="20"/>
+          <w:szCs w:val="20"/>
+          <w:vertAlign w:val="superscript"/>
+        </w:rPr>
+        <w:t>b</w:t>
+      </w:r>
+      <w:r>
+        <w:rPr>
+          <w:rFonts w:ascii="Times New Roman" w:hAnsi="Times New Roman" w:cs="Times New Roman"/>
+          <w:sz w:val="20"/>
+          <w:szCs w:val="20"/>
+        </w:rPr>
+        <w:t xml:space="preserve"> ~ 4</w:t>
+      </w:r>
+    </w:p>
+    <w:p>
+      <w:pPr>
+        <w:rPr>
+          <w:rFonts w:ascii="Times New Roman" w:hAnsi="Times New Roman" w:cs="Times New Roman"/>
+          <w:sz w:val="20"/>
+          <w:szCs w:val="20"/>
+        </w:rPr>
+      </w:pPr>
+      <w:r>
+        <w:rPr>
+          <w:rFonts w:ascii="Times New Roman" w:hAnsi="Times New Roman" w:cs="Times New Roman"/>
+          <w:sz w:val="20"/>
+          <w:szCs w:val="20"/>
+        </w:rPr>
+        <w:t xml:space="preserve">b ~ </w:t>
+      </w:r>
+      <w:r>
+        <w:rPr>
+          <w:rFonts w:ascii="Times New Roman" w:hAnsi="Times New Roman" w:cs="Times New Roman"/>
+          <w:sz w:val="20"/>
+          <w:szCs w:val="20"/>
+        </w:rPr>
+        <w:t>2.</w:t>
+      </w:r>
+    </w:p>
+    <w:p>
+      <w:pPr>
+        <w:rPr>
+          <w:rFonts w:ascii="Times New Roman" w:hAnsi="Times New Roman" w:cs="Times New Roman"/>
+          <w:sz w:val="20"/>
+          <w:szCs w:val="20"/>
+        </w:rPr>
+      </w:pPr>
+    </w:p>
+    <w:p>
+      <w:pPr>
+        <w:rPr>
+          <w:rFonts w:ascii="Times New Roman" w:hAnsi="Times New Roman" w:cs="Times New Roman"/>
+          <w:sz w:val="20"/>
+          <w:szCs w:val="20"/>
+        </w:rPr>
+      </w:pPr>
+      <w:r>
+        <w:rPr>
+          <w:rFonts w:ascii="Times New Roman" w:hAnsi="Times New Roman" w:cs="Times New Roman"/>
+          <w:sz w:val="20"/>
+          <w:szCs w:val="20"/>
+        </w:rPr>
+        <w:t>Substituting the value of b into the hypothesis we get:</w:t>
+      </w:r>
+    </w:p>
+    <w:p>
+      <w:pPr>
+        <w:rPr>
+          <w:rFonts w:ascii="Times New Roman" w:hAnsi="Times New Roman" w:cs="Times New Roman"/>
+          <w:sz w:val="20"/>
+          <w:szCs w:val="20"/>
+          <w:vertAlign w:val="superscript"/>
+        </w:rPr>
+      </w:pPr>
+      <w:r>
+        <w:rPr>
+          <w:rFonts w:ascii="Times New Roman" w:hAnsi="Times New Roman" w:cs="Times New Roman"/>
+          <w:sz w:val="20"/>
+          <w:szCs w:val="20"/>
+        </w:rPr>
+        <w:t>T</w:t>
+      </w:r>
+      <w:r>
+        <w:rPr>
+          <w:rFonts w:ascii="Times New Roman" w:hAnsi="Times New Roman" w:cs="Times New Roman"/>
+          <w:sz w:val="20"/>
+          <w:szCs w:val="20"/>
+          <w:vertAlign w:val="subscript"/>
+        </w:rPr>
+        <w:t>N</w:t>
+      </w:r>
+      <w:r>
+        <w:rPr>
+          <w:rFonts w:ascii="Times New Roman" w:hAnsi="Times New Roman" w:cs="Times New Roman"/>
+          <w:sz w:val="20"/>
+          <w:szCs w:val="20"/>
+        </w:rPr>
+        <w:t xml:space="preserve"> ~ a N</w:t>
+      </w:r>
+      <w:r>
+        <w:rPr>
+          <w:rFonts w:ascii="Times New Roman" w:hAnsi="Times New Roman" w:cs="Times New Roman"/>
+          <w:sz w:val="20"/>
+          <w:szCs w:val="20"/>
+          <w:vertAlign w:val="superscript"/>
+        </w:rPr>
+        <w:t>2</w:t>
+      </w:r>
+    </w:p>
+    <w:p>
+      <w:pPr>
+        <w:rPr>
+          <w:rFonts w:ascii="Times New Roman" w:hAnsi="Times New Roman" w:cs="Times New Roman"/>
+          <w:sz w:val="20"/>
+          <w:szCs w:val="20"/>
+        </w:rPr>
+      </w:pPr>
+    </w:p>
+    <w:p>
+      <w:pPr>
+        <w:rPr>
+          <w:rFonts w:ascii="Times New Roman" w:hAnsi="Times New Roman" w:cs="Times New Roman"/>
+          <w:sz w:val="20"/>
+          <w:szCs w:val="20"/>
+        </w:rPr>
+      </w:pPr>
+      <w:r>
+        <w:rPr>
+          <w:rFonts w:ascii="Times New Roman" w:hAnsi="Times New Roman" w:cs="Times New Roman"/>
+          <w:sz w:val="20"/>
+          <w:szCs w:val="20"/>
+        </w:rPr>
+        <w:t>For a function f(N) ~ ag(N), g(N) is considered as the order of growth of the function.</w:t>
+      </w:r>
+    </w:p>
+    <w:p>
+      <w:pPr>
+        <w:rPr>
+          <w:rFonts w:ascii="Times New Roman" w:hAnsi="Times New Roman" w:cs="Times New Roman"/>
+          <w:sz w:val="20"/>
+          <w:szCs w:val="20"/>
+        </w:rPr>
+      </w:pPr>
+      <w:r>
+        <w:rPr>
+          <w:rFonts w:ascii="Times New Roman" w:hAnsi="Times New Roman" w:cs="Times New Roman"/>
+          <w:sz w:val="20"/>
+          <w:szCs w:val="20"/>
+        </w:rPr>
+        <w:t>T</w:t>
+      </w:r>
+      <w:r>
+        <w:rPr>
+          <w:rFonts w:ascii="Times New Roman" w:hAnsi="Times New Roman" w:cs="Times New Roman"/>
+          <w:sz w:val="20"/>
+          <w:szCs w:val="20"/>
+          <w:vertAlign w:val="subscript"/>
+        </w:rPr>
+        <w:t>N</w:t>
+      </w:r>
+      <w:r>
+        <w:rPr>
+          <w:rFonts w:ascii="Times New Roman" w:hAnsi="Times New Roman" w:cs="Times New Roman"/>
+          <w:sz w:val="20"/>
+          <w:szCs w:val="20"/>
+        </w:rPr>
+        <w:t xml:space="preserve"> ~ a N</w:t>
+      </w:r>
+      <w:r>
+        <w:rPr>
+          <w:rFonts w:ascii="Times New Roman" w:hAnsi="Times New Roman" w:cs="Times New Roman"/>
+          <w:sz w:val="20"/>
+          <w:szCs w:val="20"/>
+          <w:vertAlign w:val="superscript"/>
+        </w:rPr>
+        <w:t>2</w:t>
+      </w:r>
+    </w:p>
+    <w:p>
+      <w:pPr>
+        <w:rPr>
+          <w:rFonts w:ascii="Times New Roman" w:hAnsi="Times New Roman" w:cs="Times New Roman"/>
+          <w:sz w:val="20"/>
+          <w:szCs w:val="20"/>
+        </w:rPr>
+      </w:pPr>
+      <w:r>
+        <w:rPr>
+          <w:rFonts w:ascii="Times New Roman" w:hAnsi="Times New Roman" w:cs="Times New Roman"/>
+          <w:sz w:val="20"/>
+          <w:szCs w:val="20"/>
+        </w:rPr>
+        <w:t>Therefore, the order of growth of the program is ~ N</w:t>
+      </w:r>
+      <w:r>
+        <w:rPr>
+          <w:rFonts w:ascii="Times New Roman" w:hAnsi="Times New Roman" w:cs="Times New Roman"/>
+          <w:sz w:val="20"/>
+          <w:szCs w:val="20"/>
+          <w:vertAlign w:val="superscript"/>
+        </w:rPr>
+        <w:t>2</w:t>
+      </w:r>
+      <w:r>
+        <w:rPr>
+          <w:rFonts w:ascii="Times New Roman" w:hAnsi="Times New Roman" w:cs="Times New Roman"/>
+          <w:sz w:val="20"/>
+          <w:szCs w:val="20"/>
+        </w:rPr>
+        <w:t>.</w:t>
+      </w:r>
+    </w:p>
+    <w:p>
+      <w:pPr>
+        <w:rPr>
+          <w:rFonts w:ascii="Times New Roman" w:hAnsi="Times New Roman" w:cs="Times New Roman"/>
+          <w:sz w:val="20"/>
+          <w:szCs w:val="20"/>
+        </w:rPr>
+      </w:pPr>
+    </w:p>
+    <w:p>
+      <w:pPr>
+        <w:rPr>
+          <w:rFonts w:ascii="Times New Roman" w:hAnsi="Times New Roman" w:cs="Times New Roman"/>
+          <w:sz w:val="20"/>
+          <w:szCs w:val="20"/>
+        </w:rPr>
+      </w:pPr>
+      <w:r>
+        <w:rPr>
+          <w:rFonts w:ascii="Times New Roman" w:hAnsi="Times New Roman" w:cs="Times New Roman"/>
+          <w:sz w:val="20"/>
+          <w:szCs w:val="20"/>
+        </w:rPr>
+        <w:t>According to the doubling hypothesis</w:t>
+      </w:r>
+      <w:r>
+        <w:rPr>
+          <w:rFonts w:ascii="Times New Roman" w:hAnsi="Times New Roman" w:cs="Times New Roman"/>
+          <w:sz w:val="20"/>
+          <w:szCs w:val="20"/>
+        </w:rPr>
+        <w:t xml:space="preserve"> and the results obtained,</w:t>
+      </w:r>
+      <w:r>
+        <w:rPr>
+          <w:rFonts w:ascii="Times New Roman" w:hAnsi="Times New Roman" w:cs="Times New Roman"/>
+          <w:sz w:val="20"/>
+          <w:szCs w:val="20"/>
+        </w:rPr>
+        <w:t xml:space="preserve"> the </w:t>
+      </w:r>
+      <w:r>
+        <w:rPr>
+          <w:rFonts w:ascii="Times New Roman" w:hAnsi="Times New Roman" w:cs="Times New Roman"/>
+          <w:b/>
+          <w:bCs/>
+          <w:sz w:val="20"/>
+          <w:szCs w:val="20"/>
+        </w:rPr>
+        <w:t>Order of Growth of the Program is O(N</w:t>
+      </w:r>
+      <w:r>
+        <w:rPr>
+          <w:rFonts w:ascii="Times New Roman" w:hAnsi="Times New Roman" w:cs="Times New Roman"/>
+          <w:b/>
+          <w:bCs/>
+          <w:sz w:val="20"/>
+          <w:szCs w:val="20"/>
+          <w:vertAlign w:val="superscript"/>
+        </w:rPr>
+        <w:t>2</w:t>
+      </w:r>
+      <w:r>
+        <w:rPr>
+          <w:rFonts w:ascii="Times New Roman" w:hAnsi="Times New Roman" w:cs="Times New Roman"/>
+          <w:b/>
+          <w:bCs/>
+          <w:sz w:val="20"/>
+          <w:szCs w:val="20"/>
+        </w:rPr>
+        <w:t>)</w:t>
+      </w:r>
     </w:p>
     <w:p>
       <w:pPr>
@@ -1371,7 +2579,9 @@
           <w:szCs w:val="20"/>
         </w:rPr>
       </w:pPr>
-      <w:r>
+    </w:p>
+    <w:p>
+      <w:pPr>
         <w:rPr>
           <w:rFonts w:ascii="Times New Roman" w:hAnsi="Times New Roman" w:cs="Times New Roman"/>
           <w:i/>
@@ -1379,809 +2589,12 @@
           <w:sz w:val="20"/>
           <w:szCs w:val="20"/>
         </w:rPr>
-        <w:t>Use doubling hypothesis.</w:t>
-      </w:r>
-    </w:p>
-    <w:p>
-      <w:pPr>
-        <w:rPr>
-          <w:rFonts w:ascii="Times New Roman" w:hAnsi="Times New Roman" w:cs="Times New Roman"/>
-          <w:i/>
-          <w:iCs/>
-          <w:sz w:val="20"/>
-          <w:szCs w:val="20"/>
-        </w:rPr>
-      </w:pPr>
-      <w:r>
-        <w:rPr>
-          <w:rFonts w:ascii="Times New Roman" w:hAnsi="Times New Roman" w:cs="Times New Roman"/>
-          <w:i/>
-          <w:iCs/>
-          <w:sz w:val="20"/>
-          <w:szCs w:val="20"/>
-        </w:rPr>
-        <w:t xml:space="preserve">Hypothesis. The running time of the program is </w:t>
-      </w:r>
-      <w:r>
-        <w:rPr>
-          <w:rFonts w:ascii="Times New Roman" w:hAnsi="Times New Roman" w:cs="Times New Roman"/>
-          <w:i/>
-          <w:iCs/>
-          <w:sz w:val="20"/>
-          <w:szCs w:val="20"/>
-        </w:rPr>
-        <w:t>T</w:t>
-      </w:r>
-      <w:r>
-        <w:rPr>
-          <w:rFonts w:ascii="Times New Roman" w:hAnsi="Times New Roman" w:cs="Times New Roman"/>
-          <w:i/>
-          <w:iCs/>
-          <w:sz w:val="20"/>
-          <w:szCs w:val="20"/>
-          <w:vertAlign w:val="subscript"/>
-        </w:rPr>
-        <w:t>N</w:t>
-      </w:r>
-      <w:r>
-        <w:rPr>
-          <w:rFonts w:ascii="Times New Roman" w:hAnsi="Times New Roman" w:cs="Times New Roman"/>
-          <w:i/>
-          <w:iCs/>
-          <w:sz w:val="16"/>
-          <w:szCs w:val="16"/>
-        </w:rPr>
-        <w:t xml:space="preserve"> ~ a N</w:t>
-      </w:r>
-      <w:r>
-        <w:rPr>
-          <w:rFonts w:ascii="Times New Roman" w:hAnsi="Times New Roman" w:cs="Times New Roman"/>
-          <w:i/>
-          <w:iCs/>
-          <w:sz w:val="20"/>
-          <w:szCs w:val="20"/>
-          <w:vertAlign w:val="superscript"/>
-        </w:rPr>
-        <w:t>b</w:t>
-      </w:r>
-      <w:r>
-        <w:rPr>
-          <w:rFonts w:ascii="Times New Roman" w:hAnsi="Times New Roman" w:cs="Times New Roman"/>
-          <w:i/>
-          <w:iCs/>
-          <w:sz w:val="20"/>
-          <w:szCs w:val="20"/>
-        </w:rPr>
-        <w:t>.</w:t>
-      </w:r>
-    </w:p>
-    <w:p>
-      <w:pPr>
-        <w:rPr>
-          <w:rFonts w:ascii="Times New Roman" w:eastAsiaTheme="minorEastAsia" w:hAnsi="Times New Roman" w:cs="Times New Roman"/>
-          <w:i/>
-          <w:sz w:val="20"/>
-          <w:szCs w:val="20"/>
-        </w:rPr>
-      </w:pPr>
-      <w:r>
-        <w:rPr>
-          <w:rFonts w:ascii="Times New Roman" w:hAnsi="Times New Roman" w:cs="Times New Roman"/>
-          <w:i/>
-          <w:iCs/>
-          <w:sz w:val="20"/>
-          <w:szCs w:val="20"/>
-        </w:rPr>
-        <w:t>Consequence. As N increases, T</w:t>
-      </w:r>
-      <w:r>
-        <w:rPr>
-          <w:rFonts w:ascii="Times New Roman" w:hAnsi="Times New Roman" w:cs="Times New Roman"/>
-          <w:i/>
-          <w:iCs/>
-          <w:sz w:val="20"/>
-          <w:szCs w:val="20"/>
-          <w:vertAlign w:val="subscript"/>
-        </w:rPr>
-        <w:t>N</w:t>
-      </w:r>
-      <w:r>
-        <w:rPr>
-          <w:rFonts w:ascii="Times New Roman" w:hAnsi="Times New Roman" w:cs="Times New Roman"/>
-          <w:i/>
-          <w:iCs/>
-          <w:sz w:val="20"/>
-          <w:szCs w:val="20"/>
-        </w:rPr>
-        <w:t xml:space="preserve"> / T</w:t>
-      </w:r>
-      <w:r>
-        <w:rPr>
-          <w:rFonts w:ascii="Times New Roman" w:hAnsi="Times New Roman" w:cs="Times New Roman"/>
-          <w:i/>
-          <w:iCs/>
-          <w:sz w:val="20"/>
-          <w:szCs w:val="20"/>
-          <w:vertAlign w:val="subscript"/>
-        </w:rPr>
-        <w:t>N</w:t>
-      </w:r>
-      <w:r>
-        <w:rPr>
-          <w:rFonts w:ascii="Times New Roman" w:hAnsi="Times New Roman" w:cs="Times New Roman"/>
-          <w:i/>
-          <w:iCs/>
-          <w:sz w:val="20"/>
-          <w:szCs w:val="20"/>
-        </w:rPr>
-        <w:t>/2</w:t>
-      </w:r>
-      <w:r>
-        <w:rPr>
-          <w:rFonts w:ascii="Times New Roman" w:hAnsi="Times New Roman" w:cs="Times New Roman"/>
-          <w:i/>
-          <w:iCs/>
-          <w:sz w:val="20"/>
-          <w:szCs w:val="20"/>
-        </w:rPr>
-        <w:t xml:space="preserve"> </w:t>
-      </w:r>
-      <w:r>
-        <w:rPr>
-          <w:rFonts w:ascii="Times New Roman" w:hAnsi="Times New Roman" w:cs="Times New Roman"/>
-          <w:i/>
-          <w:iCs/>
-          <w:sz w:val="20"/>
-          <w:szCs w:val="20"/>
-        </w:rPr>
-        <w:t>approaches 2</w:t>
-      </w:r>
-      <w:r>
-        <w:rPr>
-          <w:rFonts w:ascii="Times New Roman" w:hAnsi="Times New Roman" w:cs="Times New Roman"/>
-          <w:i/>
-          <w:iCs/>
-          <w:sz w:val="20"/>
-          <w:szCs w:val="20"/>
-        </w:rPr>
-        <w:t>^</w:t>
-      </w:r>
-      <w:r>
-        <w:rPr>
-          <w:rFonts w:ascii="Times New Roman" w:hAnsi="Times New Roman" w:cs="Times New Roman"/>
-          <w:i/>
-          <w:iCs/>
-          <w:sz w:val="20"/>
-          <w:szCs w:val="20"/>
-        </w:rPr>
-        <w:t>b</w:t>
-      </w:r>
-      <w:r>
-        <w:rPr>
-          <w:rFonts w:ascii="Times New Roman" w:hAnsi="Times New Roman" w:cs="Times New Roman"/>
-          <w:i/>
-          <w:iCs/>
-          <w:sz w:val="20"/>
-          <w:szCs w:val="20"/>
-        </w:rPr>
-        <w:t xml:space="preserve">. Proof - </w:t>
-      </w:r>
-      <w:r>
-        <w:rPr>
-          <w:rFonts w:ascii="Times New Roman" w:hAnsi="Times New Roman" w:cs="Times New Roman"/>
-          <w:i/>
-          <w:iCs/>
-          <w:sz w:val="20"/>
-          <w:szCs w:val="20"/>
-        </w:rPr>
-        <w:t xml:space="preserve"> </w:t>
-      </w:r>
-      <w:r>
-        <w:rPr>
-          <w:rFonts w:ascii="Times New Roman" w:hAnsi="Times New Roman" w:cs="Times New Roman"/>
-          <w:i/>
-          <w:iCs/>
-          <w:sz w:val="24"/>
-          <w:szCs w:val="24"/>
-        </w:rPr>
-        <w:t xml:space="preserve"> </w:t>
-      </w:r>
-      <m:oMath>
-        <m:f>
-          <m:fPr>
-            <m:ctrlPr>
-              <w:rPr>
-                <w:rFonts w:ascii="Cambria Math" w:hAnsi="Cambria Math" w:cs="Times New Roman"/>
-                <w:i/>
-                <w:iCs/>
-                <w:sz w:val="20"/>
-                <w:szCs w:val="20"/>
-              </w:rPr>
-            </m:ctrlPr>
-          </m:fPr>
-          <m:num>
-            <m:r>
-              <w:rPr>
-                <w:rFonts w:ascii="Cambria Math" w:hAnsi="Cambria Math" w:cs="Times New Roman"/>
-                <w:sz w:val="20"/>
-                <w:szCs w:val="20"/>
-              </w:rPr>
-              <m:t>a</m:t>
-            </m:r>
-            <m:sSup>
-              <m:sSupPr>
-                <m:ctrlPr>
-                  <w:rPr>
-                    <w:rFonts w:ascii="Cambria Math" w:hAnsi="Cambria Math" w:cs="Times New Roman"/>
-                    <w:i/>
-                    <w:iCs/>
-                    <w:sz w:val="20"/>
-                    <w:szCs w:val="20"/>
-                  </w:rPr>
-                </m:ctrlPr>
-              </m:sSupPr>
-              <m:e>
-                <m:d>
-                  <m:dPr>
-                    <m:ctrlPr>
-                      <w:rPr>
-                        <w:rFonts w:ascii="Cambria Math" w:hAnsi="Cambria Math" w:cs="Times New Roman"/>
-                        <w:i/>
-                        <w:iCs/>
-                        <w:sz w:val="20"/>
-                        <w:szCs w:val="20"/>
-                      </w:rPr>
-                    </m:ctrlPr>
-                  </m:dPr>
-                  <m:e>
-                    <m:r>
-                      <w:rPr>
-                        <w:rFonts w:ascii="Cambria Math" w:hAnsi="Cambria Math" w:cs="Times New Roman"/>
-                        <w:sz w:val="20"/>
-                        <w:szCs w:val="20"/>
-                      </w:rPr>
-                      <m:t>2N</m:t>
-                    </m:r>
-                  </m:e>
-                </m:d>
-              </m:e>
-              <m:sup>
-                <m:r>
-                  <w:rPr>
-                    <w:rFonts w:ascii="Cambria Math" w:hAnsi="Cambria Math" w:cs="Times New Roman"/>
-                    <w:sz w:val="20"/>
-                    <w:szCs w:val="20"/>
-                  </w:rPr>
-                  <m:t>b</m:t>
-                </m:r>
-              </m:sup>
-            </m:sSup>
-          </m:num>
-          <m:den>
-            <m:r>
-              <w:rPr>
-                <w:rFonts w:ascii="Cambria Math" w:hAnsi="Cambria Math" w:cs="Times New Roman"/>
-                <w:sz w:val="20"/>
-                <w:szCs w:val="20"/>
-              </w:rPr>
-              <m:t>a(N)^b</m:t>
-            </m:r>
-          </m:den>
-        </m:f>
-        <m:r>
-          <w:rPr>
-            <w:rFonts w:ascii="Cambria Math" w:eastAsiaTheme="minorEastAsia" w:hAnsi="Cambria Math" w:cs="Times New Roman"/>
-            <w:sz w:val="20"/>
-            <w:szCs w:val="20"/>
-          </w:rPr>
-          <m:t>=2^b</m:t>
-        </m:r>
-      </m:oMath>
-    </w:p>
-    <w:p>
-      <w:pPr>
-        <w:rPr>
-          <w:rFonts w:ascii="Times New Roman" w:hAnsi="Times New Roman" w:cs="Times New Roman"/>
-          <w:iCs/>
-          <w:sz w:val="20"/>
-          <w:szCs w:val="20"/>
-        </w:rPr>
-      </w:pPr>
-    </w:p>
-    <w:p>
-      <w:pPr>
-        <w:rPr>
-          <w:rFonts w:ascii="Times New Roman" w:hAnsi="Times New Roman" w:cs="Times New Roman"/>
-          <w:i/>
-          <w:iCs/>
-          <w:sz w:val="20"/>
-          <w:szCs w:val="20"/>
-        </w:rPr>
-      </w:pPr>
-      <w:r>
-        <w:rPr>
-          <w:rFonts w:ascii="Times New Roman" w:hAnsi="Times New Roman" w:cs="Times New Roman"/>
-          <w:i/>
-          <w:iCs/>
-          <w:sz w:val="20"/>
-          <w:szCs w:val="20"/>
-        </w:rPr>
-        <w:t xml:space="preserve">The ratio value you get for </w:t>
-      </w:r>
-      <w:r>
-        <w:rPr>
-          <w:rFonts w:ascii="Times New Roman" w:hAnsi="Times New Roman" w:cs="Times New Roman"/>
-          <w:i/>
-          <w:iCs/>
-          <w:sz w:val="20"/>
-          <w:szCs w:val="20"/>
-        </w:rPr>
-        <w:t>T</w:t>
-      </w:r>
-      <w:r>
-        <w:rPr>
-          <w:rFonts w:ascii="Times New Roman" w:hAnsi="Times New Roman" w:cs="Times New Roman"/>
-          <w:i/>
-          <w:iCs/>
-          <w:sz w:val="20"/>
-          <w:szCs w:val="20"/>
-          <w:vertAlign w:val="subscript"/>
-        </w:rPr>
-        <w:t>N</w:t>
-      </w:r>
-      <w:r>
-        <w:rPr>
-          <w:rFonts w:ascii="Times New Roman" w:hAnsi="Times New Roman" w:cs="Times New Roman"/>
-          <w:i/>
-          <w:iCs/>
-          <w:sz w:val="20"/>
-          <w:szCs w:val="20"/>
-        </w:rPr>
-        <w:t xml:space="preserve"> / T</w:t>
-      </w:r>
-      <w:r>
-        <w:rPr>
-          <w:rFonts w:ascii="Times New Roman" w:hAnsi="Times New Roman" w:cs="Times New Roman"/>
-          <w:i/>
-          <w:iCs/>
-          <w:sz w:val="20"/>
-          <w:szCs w:val="20"/>
-          <w:vertAlign w:val="subscript"/>
-        </w:rPr>
-        <w:t>N</w:t>
-      </w:r>
-      <w:r>
-        <w:rPr>
-          <w:rFonts w:ascii="Times New Roman" w:hAnsi="Times New Roman" w:cs="Times New Roman"/>
-          <w:i/>
-          <w:iCs/>
-          <w:sz w:val="20"/>
-          <w:szCs w:val="20"/>
-        </w:rPr>
-        <w:t>/2</w:t>
-      </w:r>
-      <w:r>
-        <w:rPr>
-          <w:rFonts w:ascii="Times New Roman" w:hAnsi="Times New Roman" w:cs="Times New Roman"/>
-          <w:i/>
-          <w:iCs/>
-          <w:sz w:val="20"/>
-          <w:szCs w:val="20"/>
-        </w:rPr>
-        <w:t>, will be equal to 2^b.</w:t>
-      </w:r>
-    </w:p>
-    <w:p>
-      <w:pPr>
-        <w:rPr>
-          <w:rFonts w:ascii="Times New Roman" w:hAnsi="Times New Roman" w:cs="Times New Roman"/>
-          <w:i/>
-          <w:iCs/>
-          <w:sz w:val="20"/>
-          <w:szCs w:val="20"/>
-        </w:rPr>
-      </w:pPr>
-      <w:r>
-        <w:rPr>
-          <w:rFonts w:ascii="Times New Roman" w:hAnsi="Times New Roman" w:cs="Times New Roman"/>
-          <w:i/>
-          <w:iCs/>
-          <w:sz w:val="20"/>
-          <w:szCs w:val="20"/>
-        </w:rPr>
-        <w:t>Solve b and you</w:t>
-      </w:r>
-      <w:r>
-        <w:rPr>
-          <w:rFonts w:ascii="Times New Roman" w:hAnsi="Times New Roman" w:cs="Times New Roman"/>
-          <w:i/>
-          <w:iCs/>
-          <w:sz w:val="20"/>
-          <w:szCs w:val="20"/>
-        </w:rPr>
-        <w:t xml:space="preserve"> wi</w:t>
-      </w:r>
-      <w:r>
-        <w:rPr>
-          <w:rFonts w:ascii="Times New Roman" w:hAnsi="Times New Roman" w:cs="Times New Roman"/>
-          <w:i/>
-          <w:iCs/>
-          <w:sz w:val="20"/>
-          <w:szCs w:val="20"/>
-        </w:rPr>
-        <w:t>ll get order of growth.</w:t>
-      </w:r>
-      <w:r>
-        <w:rPr>
-          <w:rFonts w:ascii="Times New Roman" w:hAnsi="Times New Roman" w:cs="Times New Roman"/>
-          <w:i/>
-          <w:iCs/>
-          <w:sz w:val="20"/>
-          <w:szCs w:val="20"/>
-        </w:rPr>
-        <w:t xml:space="preserve"> Lg(</w:t>
-      </w:r>
-      <w:r>
-        <w:rPr>
-          <w:rFonts w:ascii="Times New Roman" w:hAnsi="Times New Roman" w:cs="Times New Roman"/>
-          <w:i/>
-          <w:iCs/>
-          <w:sz w:val="20"/>
-          <w:szCs w:val="20"/>
-        </w:rPr>
-        <w:t>T</w:t>
-      </w:r>
-      <w:r>
-        <w:rPr>
-          <w:rFonts w:ascii="Times New Roman" w:hAnsi="Times New Roman" w:cs="Times New Roman"/>
-          <w:i/>
-          <w:iCs/>
-          <w:sz w:val="20"/>
-          <w:szCs w:val="20"/>
-          <w:vertAlign w:val="subscript"/>
-        </w:rPr>
-        <w:t>N</w:t>
-      </w:r>
-      <w:r>
-        <w:rPr>
-          <w:rFonts w:ascii="Times New Roman" w:hAnsi="Times New Roman" w:cs="Times New Roman"/>
-          <w:i/>
-          <w:iCs/>
-          <w:sz w:val="20"/>
-          <w:szCs w:val="20"/>
-        </w:rPr>
-        <w:t xml:space="preserve"> / T</w:t>
-      </w:r>
-      <w:r>
-        <w:rPr>
-          <w:rFonts w:ascii="Times New Roman" w:hAnsi="Times New Roman" w:cs="Times New Roman"/>
-          <w:i/>
-          <w:iCs/>
-          <w:sz w:val="20"/>
-          <w:szCs w:val="20"/>
-          <w:vertAlign w:val="subscript"/>
-        </w:rPr>
-        <w:t>N</w:t>
-      </w:r>
-      <w:r>
-        <w:rPr>
-          <w:rFonts w:ascii="Times New Roman" w:hAnsi="Times New Roman" w:cs="Times New Roman"/>
-          <w:i/>
-          <w:iCs/>
-          <w:sz w:val="20"/>
-          <w:szCs w:val="20"/>
-        </w:rPr>
-        <w:t>/2</w:t>
-      </w:r>
-      <w:r>
-        <w:rPr>
-          <w:rFonts w:ascii="Times New Roman" w:hAnsi="Times New Roman" w:cs="Times New Roman"/>
-          <w:i/>
-          <w:iCs/>
-          <w:sz w:val="20"/>
-          <w:szCs w:val="20"/>
-        </w:rPr>
-        <w:t>) = b</w:t>
-      </w:r>
-    </w:p>
-    <w:p>
-      <w:pPr>
-        <w:rPr>
-          <w:rFonts w:ascii="Times New Roman" w:hAnsi="Times New Roman" w:cs="Times New Roman"/>
-          <w:i/>
-          <w:iCs/>
-          <w:sz w:val="20"/>
-          <w:szCs w:val="20"/>
-        </w:rPr>
-      </w:pPr>
-      <w:r>
-        <w:rPr>
-          <w:rFonts w:ascii="Times New Roman" w:hAnsi="Times New Roman" w:cs="Times New Roman"/>
-          <w:i/>
-          <w:iCs/>
-          <w:sz w:val="20"/>
-          <w:szCs w:val="20"/>
-        </w:rPr>
-        <w:t>Doubling method</w:t>
-      </w:r>
-    </w:p>
-    <w:p>
-      <w:pPr>
-        <w:rPr>
-          <w:rFonts w:ascii="Times New Roman" w:hAnsi="Times New Roman" w:cs="Times New Roman"/>
-          <w:i/>
-          <w:iCs/>
-          <w:sz w:val="20"/>
-          <w:szCs w:val="20"/>
-        </w:rPr>
-      </w:pPr>
-      <w:r>
-        <w:rPr>
-          <w:rFonts w:ascii="Times New Roman" w:hAnsi="Times New Roman" w:cs="Times New Roman"/>
-          <w:i/>
-          <w:iCs/>
-          <w:sz w:val="20"/>
-          <w:szCs w:val="20"/>
-        </w:rPr>
-        <w:t>Start with a moderate size. Measure and record time. Double size. Repeat algorithm of measure and recording for doubled sizes. Verify that ratios of running time approach 2</w:t>
-      </w:r>
-      <w:r>
-        <w:rPr>
-          <w:rFonts w:ascii="Times New Roman" w:hAnsi="Times New Roman" w:cs="Times New Roman"/>
-          <w:i/>
-          <w:iCs/>
-          <w:sz w:val="20"/>
-          <w:szCs w:val="20"/>
-          <w:vertAlign w:val="superscript"/>
-        </w:rPr>
-        <w:t>b</w:t>
-      </w:r>
-      <w:r>
-        <w:rPr>
-          <w:rFonts w:ascii="Times New Roman" w:hAnsi="Times New Roman" w:cs="Times New Roman"/>
-          <w:i/>
-          <w:iCs/>
-          <w:sz w:val="20"/>
-          <w:szCs w:val="20"/>
-        </w:rPr>
-        <w:t>. Predict by extrapolation (multiply by 2</w:t>
-      </w:r>
-      <w:r>
-        <w:rPr>
-          <w:rFonts w:ascii="Times New Roman" w:hAnsi="Times New Roman" w:cs="Times New Roman"/>
-          <w:i/>
-          <w:iCs/>
-          <w:sz w:val="20"/>
-          <w:szCs w:val="20"/>
-          <w:vertAlign w:val="superscript"/>
-        </w:rPr>
-        <w:t xml:space="preserve">b </w:t>
-      </w:r>
-      <w:r>
-        <w:rPr>
-          <w:rFonts w:ascii="Times New Roman" w:hAnsi="Times New Roman" w:cs="Times New Roman"/>
-          <w:i/>
-          <w:iCs/>
-          <w:sz w:val="20"/>
-          <w:szCs w:val="20"/>
-        </w:rPr>
-        <w:t>to estimate T</w:t>
-      </w:r>
-      <w:r>
-        <w:rPr>
-          <w:rFonts w:ascii="Times New Roman" w:hAnsi="Times New Roman" w:cs="Times New Roman"/>
-          <w:i/>
-          <w:iCs/>
-          <w:sz w:val="20"/>
-          <w:szCs w:val="20"/>
-          <w:vertAlign w:val="subscript"/>
-        </w:rPr>
-        <w:t>2N</w:t>
-      </w:r>
-      <w:r>
-        <w:rPr>
-          <w:rFonts w:ascii="Times New Roman" w:hAnsi="Times New Roman" w:cs="Times New Roman"/>
-          <w:i/>
-          <w:iCs/>
-          <w:sz w:val="20"/>
-          <w:szCs w:val="20"/>
-        </w:rPr>
-        <w:t xml:space="preserve"> and repeat</w:t>
-      </w:r>
-    </w:p>
-    <w:p>
-      <w:pPr>
-        <w:rPr>
-          <w:rFonts w:ascii="Times New Roman" w:hAnsi="Times New Roman" w:cs="Times New Roman"/>
-          <w:i/>
-          <w:iCs/>
-          <w:sz w:val="20"/>
-          <w:szCs w:val="20"/>
-        </w:rPr>
-      </w:pPr>
-    </w:p>
-    <w:p>
-      <w:pPr>
-        <w:rPr>
-          <w:rFonts w:ascii="Times New Roman" w:hAnsi="Times New Roman" w:cs="Times New Roman"/>
-          <w:i/>
-          <w:iCs/>
-          <w:sz w:val="20"/>
-          <w:szCs w:val="20"/>
-        </w:rPr>
-      </w:pPr>
-    </w:p>
-    <w:p>
-      <w:pPr>
-        <w:rPr>
-          <w:rFonts w:ascii="Times New Roman" w:hAnsi="Times New Roman" w:cs="Times New Roman"/>
-          <w:i/>
-          <w:iCs/>
-          <w:sz w:val="20"/>
-          <w:szCs w:val="20"/>
-        </w:rPr>
-      </w:pPr>
-    </w:p>
-    <w:p>
-      <w:pPr>
-        <w:rPr>
-          <w:rFonts w:ascii="Times New Roman" w:hAnsi="Times New Roman" w:cs="Times New Roman"/>
-          <w:i/>
-          <w:iCs/>
-          <w:sz w:val="20"/>
-          <w:szCs w:val="20"/>
-        </w:rPr>
-      </w:pPr>
-    </w:p>
-    <w:p>
-      <w:pPr>
-        <w:rPr>
-          <w:rFonts w:ascii="Times New Roman" w:hAnsi="Times New Roman" w:cs="Times New Roman"/>
-          <w:i/>
-          <w:iCs/>
-          <w:sz w:val="20"/>
-          <w:szCs w:val="20"/>
-        </w:rPr>
-      </w:pPr>
-    </w:p>
-    <w:p>
-      <w:pPr>
-        <w:rPr>
-          <w:rFonts w:ascii="Times New Roman" w:hAnsi="Times New Roman" w:cs="Times New Roman"/>
-          <w:i/>
-          <w:iCs/>
-          <w:sz w:val="20"/>
-          <w:szCs w:val="20"/>
-        </w:rPr>
-      </w:pPr>
-    </w:p>
-    <w:p>
-      <w:pPr>
-        <w:rPr>
-          <w:rFonts w:ascii="Times New Roman" w:hAnsi="Times New Roman" w:cs="Times New Roman"/>
-          <w:i/>
-          <w:iCs/>
-          <w:sz w:val="20"/>
-          <w:szCs w:val="20"/>
-        </w:rPr>
-      </w:pPr>
-    </w:p>
-    <w:p>
-      <w:pPr>
-        <w:rPr>
-          <w:rFonts w:ascii="Times New Roman" w:hAnsi="Times New Roman" w:cs="Times New Roman"/>
-          <w:i/>
-          <w:iCs/>
-          <w:sz w:val="20"/>
-          <w:szCs w:val="20"/>
-        </w:rPr>
-      </w:pPr>
-    </w:p>
-    <w:p>
-      <w:pPr>
-        <w:rPr>
-          <w:rFonts w:ascii="Times New Roman" w:hAnsi="Times New Roman" w:cs="Times New Roman"/>
-          <w:i/>
-          <w:iCs/>
-          <w:sz w:val="20"/>
-          <w:szCs w:val="20"/>
-        </w:rPr>
-      </w:pPr>
-    </w:p>
-    <w:p>
-      <w:pPr>
-        <w:rPr>
-          <w:rFonts w:ascii="Times New Roman" w:hAnsi="Times New Roman" w:cs="Times New Roman"/>
-          <w:i/>
-          <w:iCs/>
-          <w:sz w:val="20"/>
-          <w:szCs w:val="20"/>
-        </w:rPr>
-      </w:pPr>
-    </w:p>
-    <w:p>
-      <w:pPr>
-        <w:rPr>
-          <w:rFonts w:ascii="Times New Roman" w:hAnsi="Times New Roman" w:cs="Times New Roman"/>
-          <w:i/>
-          <w:iCs/>
-          <w:sz w:val="20"/>
-          <w:szCs w:val="20"/>
-        </w:rPr>
-      </w:pPr>
-    </w:p>
-    <w:p>
-      <w:pPr>
-        <w:rPr>
-          <w:rFonts w:ascii="Times New Roman" w:hAnsi="Times New Roman" w:cs="Times New Roman"/>
-          <w:i/>
-          <w:iCs/>
-          <w:sz w:val="20"/>
-          <w:szCs w:val="20"/>
-        </w:rPr>
-      </w:pPr>
-    </w:p>
-    <w:p>
-      <w:pPr>
-        <w:rPr>
-          <w:rFonts w:ascii="Times New Roman" w:hAnsi="Times New Roman" w:cs="Times New Roman"/>
-          <w:i/>
-          <w:iCs/>
-          <w:sz w:val="20"/>
-          <w:szCs w:val="20"/>
-        </w:rPr>
-      </w:pPr>
-    </w:p>
-    <w:p>
-      <w:pPr>
-        <w:rPr>
-          <w:rFonts w:ascii="Times New Roman" w:hAnsi="Times New Roman" w:cs="Times New Roman"/>
-          <w:i/>
-          <w:iCs/>
-          <w:sz w:val="20"/>
-          <w:szCs w:val="20"/>
-        </w:rPr>
-      </w:pPr>
-    </w:p>
-    <w:p>
-      <w:pPr>
-        <w:rPr>
-          <w:rFonts w:ascii="Times New Roman" w:hAnsi="Times New Roman" w:cs="Times New Roman"/>
-          <w:i/>
-          <w:iCs/>
-          <w:sz w:val="20"/>
-          <w:szCs w:val="20"/>
-        </w:rPr>
-      </w:pPr>
-    </w:p>
-    <w:p>
-      <w:pPr>
-        <w:rPr>
-          <w:rFonts w:ascii="Times New Roman" w:hAnsi="Times New Roman" w:cs="Times New Roman"/>
-          <w:i/>
-          <w:iCs/>
-          <w:sz w:val="20"/>
-          <w:szCs w:val="20"/>
-        </w:rPr>
-      </w:pPr>
-    </w:p>
-    <w:p>
-      <w:pPr>
-        <w:rPr>
-          <w:rFonts w:ascii="Times New Roman" w:hAnsi="Times New Roman" w:cs="Times New Roman"/>
-          <w:i/>
-          <w:iCs/>
-          <w:sz w:val="20"/>
-          <w:szCs w:val="20"/>
-        </w:rPr>
-      </w:pPr>
-    </w:p>
-    <w:p>
-      <w:pPr>
-        <w:rPr>
-          <w:rFonts w:ascii="Times New Roman" w:hAnsi="Times New Roman" w:cs="Times New Roman"/>
-          <w:i/>
-          <w:iCs/>
+      </w:pPr>
+    </w:p>
+    <w:p>
+      <w:pPr>
+        <w:rPr>
+          <w:rFonts w:ascii="Times New Roman" w:hAnsi="Times New Roman" w:cs="Times New Roman"/>
           <w:sz w:val="20"/>
           <w:szCs w:val="20"/>
         </w:rPr>
@@ -2198,6 +2611,7 @@
         <w:rPr>
           <w:rFonts w:ascii="Times New Roman" w:hAnsi="Times New Roman" w:cs="Times New Roman"/>
         </w:rPr>
+        <w:lastRenderedPageBreak/>
         <w:t>Appendix</w:t>
       </w:r>
       <w:r>
@@ -2248,15 +2662,6 @@
           <w:szCs w:val="20"/>
         </w:rPr>
       </w:pPr>
-    </w:p>
-    <w:p>
-      <w:pPr>
-        <w:rPr>
-          <w:rFonts w:ascii="Times New Roman" w:hAnsi="Times New Roman" w:cs="Times New Roman"/>
-          <w:sz w:val="20"/>
-          <w:szCs w:val="20"/>
-        </w:rPr>
-      </w:pPr>
       <w:r>
         <w:rPr>
           <w:rFonts w:ascii="Times New Roman" w:hAnsi="Times New Roman" w:cs="Times New Roman"/>
@@ -2485,7 +2890,6 @@
           <w:sz w:val="20"/>
           <w:szCs w:val="20"/>
         </w:rPr>
-        <w:lastRenderedPageBreak/>
         <w:t>Before Adding Residual Flow: Flow Edge: 0-&gt;1, Flow: 3, Capacity: 6 || After Adding Residual Flow: Flow Edge: 0-&gt;1, Flow: 4, Capacity: 6</w:t>
       </w:r>
     </w:p>

</xml_diff>

<commit_message>
added student ID to header
</commit_message>
<xml_diff>
--- a/CW_Report.docx
+++ b/CW_Report.docx
@@ -91,7 +91,23 @@
           <w:sz w:val="20"/>
           <w:szCs w:val="20"/>
         </w:rPr>
-        <w:t>vertices and a set of edges connecting those vertices. Since it is required that a Flow Network be created using input files that have vertices and edges, the chosen way to model this was through a graph, where it would hold the vertices and the edges each of them are associated with.</w:t>
+        <w:t xml:space="preserve">vertices and a set of edges connecting those vertices. Since it is required that a Flow Network be created using input files that have vertices and edges, the chosen way to model this was through a graph, where it would hold the vertices and the edges each of them </w:t>
+      </w:r>
+      <w:r>
+        <w:rPr>
+          <w:rFonts w:ascii="Times New Roman" w:hAnsi="Times New Roman" w:cs="Times New Roman"/>
+          <w:sz w:val="20"/>
+          <w:szCs w:val="20"/>
+        </w:rPr>
+        <w:t>is</w:t>
+      </w:r>
+      <w:r>
+        <w:rPr>
+          <w:rFonts w:ascii="Times New Roman" w:hAnsi="Times New Roman" w:cs="Times New Roman"/>
+          <w:sz w:val="20"/>
+          <w:szCs w:val="20"/>
+        </w:rPr>
+        <w:t xml:space="preserve"> associated with.</w:t>
       </w:r>
     </w:p>
     <w:p>
@@ -245,6 +261,7 @@
         </w:rPr>
         <w:t xml:space="preserve">ist of </w:t>
       </w:r>
+      <w:proofErr w:type="spellStart"/>
       <w:r>
         <w:rPr>
           <w:rFonts w:ascii="Times New Roman" w:eastAsiaTheme="minorEastAsia" w:hAnsi="Times New Roman" w:cs="Times New Roman"/>
@@ -253,6 +270,7 @@
         </w:rPr>
         <w:t>FlowEdge</w:t>
       </w:r>
+      <w:proofErr w:type="spellEnd"/>
       <w:r>
         <w:rPr>
           <w:rFonts w:ascii="Times New Roman" w:eastAsiaTheme="minorEastAsia" w:hAnsi="Times New Roman" w:cs="Times New Roman"/>
@@ -309,7 +327,23 @@
           <w:sz w:val="20"/>
           <w:szCs w:val="20"/>
         </w:rPr>
-        <w:t xml:space="preserve"> Breadth -First search finds shortest path, thereby removing the chances of very large number of augmentations (for instance if an edge has a capacity of 1, while the others have a capacity of 1000.</w:t>
+        <w:t xml:space="preserve"> Breadth -First search finds shortest path, thereby removing the chances of very large number of augmentations (for instance if an edge has a capacity of 1, while the others have a capacity of 1000</w:t>
+      </w:r>
+      <w:r>
+        <w:rPr>
+          <w:rFonts w:ascii="Times New Roman" w:eastAsiaTheme="minorEastAsia" w:hAnsi="Times New Roman" w:cs="Times New Roman"/>
+          <w:sz w:val="20"/>
+          <w:szCs w:val="20"/>
+        </w:rPr>
+        <w:t>)</w:t>
+      </w:r>
+      <w:r>
+        <w:rPr>
+          <w:rFonts w:ascii="Times New Roman" w:eastAsiaTheme="minorEastAsia" w:hAnsi="Times New Roman" w:cs="Times New Roman"/>
+          <w:sz w:val="20"/>
+          <w:szCs w:val="20"/>
+        </w:rPr>
+        <w:t>.</w:t>
       </w:r>
     </w:p>
     <w:p>
@@ -391,7 +425,33 @@
           <w:sz w:val="20"/>
           <w:szCs w:val="20"/>
         </w:rPr>
-        <w:t xml:space="preserve">, using the edgeTo array. The Ford Fulkerson Algorithm then uses this array </w:t>
+        <w:t xml:space="preserve">, using the </w:t>
+      </w:r>
+      <w:proofErr w:type="spellStart"/>
+      <w:r>
+        <w:rPr>
+          <w:rFonts w:ascii="Times New Roman" w:hAnsi="Times New Roman" w:cs="Times New Roman"/>
+          <w:sz w:val="20"/>
+          <w:szCs w:val="20"/>
+        </w:rPr>
+        <w:t>edgeTo</w:t>
+      </w:r>
+      <w:proofErr w:type="spellEnd"/>
+      <w:r>
+        <w:rPr>
+          <w:rFonts w:ascii="Times New Roman" w:hAnsi="Times New Roman" w:cs="Times New Roman"/>
+          <w:sz w:val="20"/>
+          <w:szCs w:val="20"/>
+        </w:rPr>
+        <w:t>[]</w:t>
+      </w:r>
+      <w:r>
+        <w:rPr>
+          <w:rFonts w:ascii="Times New Roman" w:hAnsi="Times New Roman" w:cs="Times New Roman"/>
+          <w:sz w:val="20"/>
+          <w:szCs w:val="20"/>
+        </w:rPr>
+        <w:t xml:space="preserve"> array. The Ford Fulkerson Algorithm then uses this array </w:t>
       </w:r>
       <w:r>
         <w:rPr>
@@ -2211,15 +2271,7 @@
           <w:sz w:val="20"/>
           <w:szCs w:val="20"/>
         </w:rPr>
-        <w:t xml:space="preserve"> ~ </w:t>
-      </w:r>
-      <w:r>
-        <w:rPr>
-          <w:rFonts w:ascii="Times New Roman" w:hAnsi="Times New Roman" w:cs="Times New Roman"/>
-          <w:sz w:val="20"/>
-          <w:szCs w:val="20"/>
-        </w:rPr>
-        <w:t>T</w:t>
+        <w:t xml:space="preserve"> ~ T</w:t>
       </w:r>
       <w:r>
         <w:rPr>
@@ -2253,15 +2305,7 @@
           <w:sz w:val="20"/>
           <w:szCs w:val="20"/>
         </w:rPr>
-        <w:t>/2</w:t>
-      </w:r>
-      <w:r>
-        <w:rPr>
-          <w:rFonts w:ascii="Times New Roman" w:hAnsi="Times New Roman" w:cs="Times New Roman"/>
-          <w:sz w:val="20"/>
-          <w:szCs w:val="20"/>
-        </w:rPr>
-        <w:t xml:space="preserve"> ~ 4</w:t>
+        <w:t>/2 ~ 4</w:t>
       </w:r>
     </w:p>
     <w:p>

</xml_diff>